<commit_message>
Rozwinięcie dokumentacji i wprowadzenie do Dockera
</commit_message>
<xml_diff>
--- a/Dokumentacja/Etap1/Etap 1 dokumentacja.docx
+++ b/Dokumentacja/Etap1/Etap 1 dokumentacja.docx
@@ -83,6 +83,7 @@
         <w:lastRenderedPageBreak/>
         <w:t xml:space="preserve">Opis rozwiązania </w:t>
       </w:r>
+      <w:proofErr w:type="spellStart"/>
       <w:r>
         <w:rPr>
           <w:b/>
@@ -91,32 +92,450 @@
         </w:rPr>
         <w:t>Docker</w:t>
       </w:r>
-    </w:p>
-    <w:p>
-      <w:pPr>
-        <w:rPr>
-          <w:b/>
-          <w:sz w:val="28"/>
-          <w:szCs w:val="28"/>
-        </w:rPr>
-      </w:pPr>
-    </w:p>
-    <w:p>
-      <w:pPr>
-        <w:rPr>
-          <w:b/>
-          <w:sz w:val="28"/>
-          <w:szCs w:val="28"/>
-        </w:rPr>
-      </w:pPr>
-      <w:r>
-        <w:rPr>
-          <w:b/>
-          <w:sz w:val="28"/>
-          <w:szCs w:val="28"/>
-        </w:rPr>
-        <w:t>Narzedzie Docker Compose</w:t>
-      </w:r>
+      <w:proofErr w:type="spellEnd"/>
+    </w:p>
+    <w:p>
+      <w:proofErr w:type="spellStart"/>
+      <w:r>
+        <w:t>Docker</w:t>
+      </w:r>
+      <w:proofErr w:type="spellEnd"/>
+      <w:r>
+        <w:t xml:space="preserve"> to zestaw narzędzi umożliwiających pracę z kontenerami w systemie operacyjnym Linux</w:t>
+      </w:r>
+      <w:r>
+        <w:t xml:space="preserve"> udostępniany na zasadach Open-Source</w:t>
+      </w:r>
+      <w:r>
+        <w:t xml:space="preserve">. Kontenery są dostępne w jądrze </w:t>
+      </w:r>
+      <w:proofErr w:type="spellStart"/>
+      <w:r>
+        <w:t>Linuxa</w:t>
+      </w:r>
+      <w:proofErr w:type="spellEnd"/>
+      <w:r>
+        <w:t xml:space="preserve"> już od pewnego czasu, ale dopiero za sprawą </w:t>
+      </w:r>
+      <w:proofErr w:type="spellStart"/>
+      <w:r>
+        <w:t>Dockera</w:t>
+      </w:r>
+      <w:proofErr w:type="spellEnd"/>
+      <w:r>
+        <w:t>, zaczęły być popularne oraz wykorzystywane przez programistów, w szczególności do wygodnego udostępniania aplikacji, wraz z jej wszystkimi zależnościami (wszelkimi bibliotekami i narzędziami z których korzysta).  Można za jego pomocą tworzyć lekkie środowiska wirtualne, które nie posiadają części odpowiedzi</w:t>
+      </w:r>
+      <w:r>
+        <w:t xml:space="preserve">alnej za wirtualizację </w:t>
+      </w:r>
+      <w:proofErr w:type="spellStart"/>
+      <w:r>
+        <w:t>sprzętu.</w:t>
+      </w:r>
+    </w:p>
+    <w:p>
+      <w:proofErr w:type="spellEnd"/>
+      <w:r>
+        <w:rPr>
+          <w:noProof/>
+          <w:lang w:val="en-US"/>
+        </w:rPr>
+        <w:drawing>
+          <wp:inline distT="0" distB="0" distL="0" distR="0" wp14:anchorId="094D732E" wp14:editId="7E579028">
+            <wp:extent cx="3474113" cy="2462021"/>
+            <wp:effectExtent l="0" t="0" r="5715" b="1905"/>
+            <wp:docPr id="2" name="Obraz 1"/>
+            <wp:cNvGraphicFramePr>
+              <a:graphicFrameLocks xmlns:a="http://schemas.openxmlformats.org/drawingml/2006/main" noChangeAspect="1"/>
+            </wp:cNvGraphicFramePr>
+            <a:graphic xmlns:a="http://schemas.openxmlformats.org/drawingml/2006/main">
+              <a:graphicData uri="http://schemas.openxmlformats.org/drawingml/2006/picture">
+                <pic:pic xmlns:pic="http://schemas.openxmlformats.org/drawingml/2006/picture">
+                  <pic:nvPicPr>
+                    <pic:cNvPr id="0" name="Picture 1"/>
+                    <pic:cNvPicPr>
+                      <a:picLocks noChangeAspect="1" noChangeArrowheads="1"/>
+                    </pic:cNvPicPr>
+                  </pic:nvPicPr>
+                  <pic:blipFill>
+                    <a:blip r:embed="rId6">
+                      <a:extLst>
+                        <a:ext uri="{28A0092B-C50C-407E-A947-70E740481C1C}">
+                          <a14:useLocalDpi xmlns:a14="http://schemas.microsoft.com/office/drawing/2010/main" val="0"/>
+                        </a:ext>
+                      </a:extLst>
+                    </a:blip>
+                    <a:srcRect/>
+                    <a:stretch>
+                      <a:fillRect/>
+                    </a:stretch>
+                  </pic:blipFill>
+                  <pic:spPr bwMode="auto">
+                    <a:xfrm>
+                      <a:off x="0" y="0"/>
+                      <a:ext cx="3474577" cy="2462350"/>
+                    </a:xfrm>
+                    <a:prstGeom prst="rect">
+                      <a:avLst/>
+                    </a:prstGeom>
+                    <a:noFill/>
+                    <a:ln>
+                      <a:noFill/>
+                    </a:ln>
+                  </pic:spPr>
+                </pic:pic>
+              </a:graphicData>
+            </a:graphic>
+          </wp:inline>
+        </w:drawing>
+      </w:r>
+    </w:p>
+    <w:p>
+      <w:proofErr w:type="spellStart"/>
+      <w:r>
+        <w:t>Docker</w:t>
+      </w:r>
+      <w:proofErr w:type="spellEnd"/>
+      <w:r>
+        <w:t xml:space="preserve"> </w:t>
+      </w:r>
+      <w:r>
+        <w:t>składa się z narzędzi:</w:t>
+      </w:r>
+    </w:p>
+    <w:p>
+      <w:pPr>
+        <w:pStyle w:val="Akapitzlist"/>
+        <w:numPr>
+          <w:ilvl w:val="0"/>
+          <w:numId w:val="3"/>
+        </w:numPr>
+      </w:pPr>
+      <w:proofErr w:type="spellStart"/>
+      <w:r>
+        <w:t>Docker</w:t>
+      </w:r>
+      <w:proofErr w:type="spellEnd"/>
+      <w:r>
+        <w:t xml:space="preserve"> Engine – służy do tworzenia, zarządzania i uruchamiania kontenerów.</w:t>
+      </w:r>
+    </w:p>
+    <w:p>
+      <w:pPr>
+        <w:pStyle w:val="Akapitzlist"/>
+        <w:numPr>
+          <w:ilvl w:val="0"/>
+          <w:numId w:val="3"/>
+        </w:numPr>
+      </w:pPr>
+      <w:proofErr w:type="spellStart"/>
+      <w:r>
+        <w:t>Docker</w:t>
+      </w:r>
+      <w:proofErr w:type="spellEnd"/>
+      <w:r>
+        <w:t xml:space="preserve"> Hub – służy do dzielenia się obrazami kontenerów między ich użytkownikami (obrazy mogą być dostępne zarówno publicznie jak i tylko dla ograniczonej grupy odbiorów)</w:t>
+      </w:r>
+    </w:p>
+    <w:p>
+      <w:r>
+        <w:t xml:space="preserve">Za pomocą narzędzia </w:t>
+      </w:r>
+      <w:proofErr w:type="spellStart"/>
+      <w:r>
+        <w:t>Docker</w:t>
+      </w:r>
+      <w:proofErr w:type="spellEnd"/>
+      <w:r>
+        <w:t xml:space="preserve"> Engine możemy przygotować obrazy kontenerów, które następnie będą uruchamiane na konkretnych kontenerach. Obraz przygotowuje się wykorzystując specjalny plik </w:t>
+      </w:r>
+      <w:proofErr w:type="spellStart"/>
+      <w:r>
+        <w:t>Dockerfile</w:t>
+      </w:r>
+      <w:proofErr w:type="spellEnd"/>
+      <w:r>
+        <w:t>:</w:t>
+      </w:r>
+    </w:p>
+    <w:p>
+      <w:pPr>
+        <w:rPr>
+          <w:sz w:val="28"/>
+          <w:szCs w:val="28"/>
+        </w:rPr>
+      </w:pPr>
+      <w:r>
+        <w:rPr>
+          <w:sz w:val="28"/>
+          <w:szCs w:val="28"/>
+        </w:rPr>
+        <w:t>FROM python:2.7</w:t>
+      </w:r>
+    </w:p>
+    <w:p>
+      <w:pPr>
+        <w:rPr>
+          <w:sz w:val="28"/>
+          <w:szCs w:val="28"/>
+        </w:rPr>
+      </w:pPr>
+      <w:r>
+        <w:rPr>
+          <w:sz w:val="28"/>
+          <w:szCs w:val="28"/>
+        </w:rPr>
+        <w:t>ADD . /</w:t>
+      </w:r>
+      <w:proofErr w:type="spellStart"/>
+      <w:r>
+        <w:rPr>
+          <w:sz w:val="28"/>
+          <w:szCs w:val="28"/>
+        </w:rPr>
+        <w:t>code</w:t>
+      </w:r>
+      <w:proofErr w:type="spellEnd"/>
+    </w:p>
+    <w:p>
+      <w:pPr>
+        <w:rPr>
+          <w:sz w:val="28"/>
+          <w:szCs w:val="28"/>
+        </w:rPr>
+      </w:pPr>
+      <w:r>
+        <w:rPr>
+          <w:sz w:val="28"/>
+          <w:szCs w:val="28"/>
+        </w:rPr>
+        <w:t>WORKDIR /</w:t>
+      </w:r>
+      <w:proofErr w:type="spellStart"/>
+      <w:r>
+        <w:rPr>
+          <w:sz w:val="28"/>
+          <w:szCs w:val="28"/>
+        </w:rPr>
+        <w:t>code</w:t>
+      </w:r>
+      <w:proofErr w:type="spellEnd"/>
+    </w:p>
+    <w:p>
+      <w:pPr>
+        <w:rPr>
+          <w:sz w:val="28"/>
+          <w:szCs w:val="28"/>
+        </w:rPr>
+      </w:pPr>
+      <w:r>
+        <w:rPr>
+          <w:sz w:val="28"/>
+          <w:szCs w:val="28"/>
+        </w:rPr>
+        <w:t xml:space="preserve">RUN pip </w:t>
+      </w:r>
+      <w:proofErr w:type="spellStart"/>
+      <w:r>
+        <w:rPr>
+          <w:sz w:val="28"/>
+          <w:szCs w:val="28"/>
+        </w:rPr>
+        <w:t>install</w:t>
+      </w:r>
+      <w:proofErr w:type="spellEnd"/>
+      <w:r>
+        <w:rPr>
+          <w:sz w:val="28"/>
+          <w:szCs w:val="28"/>
+        </w:rPr>
+        <w:t xml:space="preserve"> -r requirements.txt</w:t>
+      </w:r>
+    </w:p>
+    <w:p>
+      <w:pPr>
+        <w:rPr>
+          <w:sz w:val="28"/>
+          <w:szCs w:val="28"/>
+        </w:rPr>
+      </w:pPr>
+      <w:r>
+        <w:rPr>
+          <w:sz w:val="28"/>
+          <w:szCs w:val="28"/>
+        </w:rPr>
+        <w:t xml:space="preserve">CMD </w:t>
+      </w:r>
+      <w:proofErr w:type="spellStart"/>
+      <w:r>
+        <w:rPr>
+          <w:sz w:val="28"/>
+          <w:szCs w:val="28"/>
+        </w:rPr>
+        <w:t>python</w:t>
+      </w:r>
+      <w:proofErr w:type="spellEnd"/>
+      <w:r>
+        <w:rPr>
+          <w:sz w:val="28"/>
+          <w:szCs w:val="28"/>
+        </w:rPr>
+        <w:t xml:space="preserve"> app.py</w:t>
+      </w:r>
+    </w:p>
+    <w:p>
+      <w:r>
+        <w:t>W pliku tym określamy na podstawie jakiego obrazu budujemy nasz obraz oraz mamy do dyspozycji różne instrukcje, dodające do naszego obrazu jakieś pliki, bądź wywołujące polecenia. Każda instrukcja stano</w:t>
+      </w:r>
+      <w:r>
+        <w:t xml:space="preserve">wi tak zwaną warstwę, po wywołaniu której </w:t>
+      </w:r>
+      <w:proofErr w:type="spellStart"/>
+      <w:r>
+        <w:t>Docker</w:t>
+      </w:r>
+      <w:proofErr w:type="spellEnd"/>
+      <w:r>
+        <w:t xml:space="preserve"> Engine zapamiętuje jakie zmiany zaszły w obrazie. Dzięki temu po dokonaniu zmiany w naszym obrazie, do naszych współpracowników bądź na platformę </w:t>
+      </w:r>
+      <w:proofErr w:type="spellStart"/>
+      <w:r>
+        <w:t>DockerHub</w:t>
+      </w:r>
+      <w:proofErr w:type="spellEnd"/>
+      <w:r>
+        <w:t xml:space="preserve"> musimy wysłać tylko paczkę zawierającą tą zmianę, co znacznie przyśpiesza pracę z obrazami kontenerów.</w:t>
+      </w:r>
+      <w:r>
+        <w:t xml:space="preserve"> </w:t>
+      </w:r>
+    </w:p>
+    <w:p>
+      <w:r>
+        <w:t xml:space="preserve">Przygotowane obrazy można następnie uruchamiać na kontenerach. Kontenery działają w odseparowanym środowisku i można się z nimi komunikować na przykład wykorzystując </w:t>
+      </w:r>
+      <w:proofErr w:type="spellStart"/>
+      <w:r>
+        <w:t>Sockety</w:t>
+      </w:r>
+      <w:proofErr w:type="spellEnd"/>
+      <w:r>
+        <w:t>. Domyślnie wszystkie uruchomione kontenery znajdują się w jednej wirtualnej sieci, ale mamy możliwość zmapowania portu konkretnego kontenera, z portem fizycznej maszyny na której kontenery są uruchamiane:</w:t>
+      </w:r>
+    </w:p>
+    <w:p>
+      <w:r>
+        <w:rPr>
+          <w:noProof/>
+          <w:lang w:val="en-US"/>
+        </w:rPr>
+        <w:drawing>
+          <wp:inline distT="0" distB="0" distL="0" distR="0" wp14:anchorId="2A6C100A" wp14:editId="59A0513D">
+            <wp:extent cx="4410350" cy="3732057"/>
+            <wp:effectExtent l="0" t="0" r="9525" b="1905"/>
+            <wp:docPr id="3" name="Obraz 2"/>
+            <wp:cNvGraphicFramePr>
+              <a:graphicFrameLocks xmlns:a="http://schemas.openxmlformats.org/drawingml/2006/main" noChangeAspect="1"/>
+            </wp:cNvGraphicFramePr>
+            <a:graphic xmlns:a="http://schemas.openxmlformats.org/drawingml/2006/main">
+              <a:graphicData uri="http://schemas.openxmlformats.org/drawingml/2006/picture">
+                <pic:pic xmlns:pic="http://schemas.openxmlformats.org/drawingml/2006/picture">
+                  <pic:nvPicPr>
+                    <pic:cNvPr id="0" name="Picture 2"/>
+                    <pic:cNvPicPr>
+                      <a:picLocks noChangeAspect="1" noChangeArrowheads="1"/>
+                    </pic:cNvPicPr>
+                  </pic:nvPicPr>
+                  <pic:blipFill>
+                    <a:blip r:embed="rId7">
+                      <a:extLst>
+                        <a:ext uri="{28A0092B-C50C-407E-A947-70E740481C1C}">
+                          <a14:useLocalDpi xmlns:a14="http://schemas.microsoft.com/office/drawing/2010/main" val="0"/>
+                        </a:ext>
+                      </a:extLst>
+                    </a:blip>
+                    <a:srcRect/>
+                    <a:stretch>
+                      <a:fillRect/>
+                    </a:stretch>
+                  </pic:blipFill>
+                  <pic:spPr bwMode="auto">
+                    <a:xfrm>
+                      <a:off x="0" y="0"/>
+                      <a:ext cx="4410746" cy="3732392"/>
+                    </a:xfrm>
+                    <a:prstGeom prst="rect">
+                      <a:avLst/>
+                    </a:prstGeom>
+                    <a:noFill/>
+                    <a:ln>
+                      <a:noFill/>
+                    </a:ln>
+                  </pic:spPr>
+                </pic:pic>
+              </a:graphicData>
+            </a:graphic>
+          </wp:inline>
+        </w:drawing>
+      </w:r>
+      <w:bookmarkStart w:id="0" w:name="_GoBack"/>
+      <w:bookmarkEnd w:id="0"/>
+    </w:p>
+    <w:p/>
+    <w:p>
+      <w:pPr>
+        <w:rPr>
+          <w:b/>
+          <w:sz w:val="28"/>
+          <w:szCs w:val="28"/>
+        </w:rPr>
+      </w:pPr>
+      <w:proofErr w:type="spellStart"/>
+      <w:r>
+        <w:rPr>
+          <w:b/>
+          <w:sz w:val="28"/>
+          <w:szCs w:val="28"/>
+        </w:rPr>
+        <w:t>Narzedzie</w:t>
+      </w:r>
+      <w:proofErr w:type="spellEnd"/>
+      <w:r>
+        <w:rPr>
+          <w:b/>
+          <w:sz w:val="28"/>
+          <w:szCs w:val="28"/>
+        </w:rPr>
+        <w:t xml:space="preserve"> </w:t>
+      </w:r>
+      <w:proofErr w:type="spellStart"/>
+      <w:r>
+        <w:rPr>
+          <w:b/>
+          <w:sz w:val="28"/>
+          <w:szCs w:val="28"/>
+        </w:rPr>
+        <w:t>Docker</w:t>
+      </w:r>
+      <w:proofErr w:type="spellEnd"/>
+      <w:r>
+        <w:rPr>
+          <w:b/>
+          <w:sz w:val="28"/>
+          <w:szCs w:val="28"/>
+        </w:rPr>
+        <w:t xml:space="preserve"> </w:t>
+      </w:r>
+      <w:proofErr w:type="spellStart"/>
+      <w:r>
+        <w:rPr>
+          <w:b/>
+          <w:sz w:val="28"/>
+          <w:szCs w:val="28"/>
+        </w:rPr>
+        <w:t>Compose</w:t>
+      </w:r>
+      <w:proofErr w:type="spellEnd"/>
     </w:p>
     <w:p>
       <w:pPr>
@@ -182,7 +601,7 @@
                     </pic:cNvPicPr>
                   </pic:nvPicPr>
                   <pic:blipFill>
-                    <a:blip r:embed="rId6">
+                    <a:blip r:embed="rId8">
                       <a:extLst>
                         <a:ext uri="{28A0092B-C50C-407E-A947-70E740481C1C}">
                           <a14:useLocalDpi xmlns:a14="http://schemas.microsoft.com/office/drawing/2010/main" val="0"/>
@@ -296,8 +715,21 @@
         </w:numPr>
       </w:pPr>
       <w:r>
-        <w:t>Moduł Load Balancer</w:t>
-      </w:r>
+        <w:t xml:space="preserve">Moduł </w:t>
+      </w:r>
+      <w:proofErr w:type="spellStart"/>
+      <w:r>
+        <w:t>Load</w:t>
+      </w:r>
+      <w:proofErr w:type="spellEnd"/>
+      <w:r>
+        <w:t xml:space="preserve"> </w:t>
+      </w:r>
+      <w:proofErr w:type="spellStart"/>
+      <w:r>
+        <w:t>Balancer</w:t>
+      </w:r>
+      <w:proofErr w:type="spellEnd"/>
     </w:p>
     <w:p>
       <w:pPr>
@@ -460,8 +892,6 @@
           <w:szCs w:val="28"/>
         </w:rPr>
       </w:pPr>
-      <w:bookmarkStart w:id="0" w:name="_GoBack"/>
-      <w:bookmarkEnd w:id="0"/>
       <w:r>
         <w:rPr>
           <w:b/>
@@ -519,7 +949,43 @@
           <w:sz w:val="28"/>
           <w:szCs w:val="28"/>
         </w:rPr>
-        <w:t xml:space="preserve">        -Równoważenie obciążenia (Load Balancing)</w:t>
+        <w:t xml:space="preserve">        -Równoważenie obciążenia (</w:t>
+      </w:r>
+      <w:proofErr w:type="spellStart"/>
+      <w:r>
+        <w:rPr>
+          <w:b/>
+          <w:sz w:val="28"/>
+          <w:szCs w:val="28"/>
+        </w:rPr>
+        <w:t>Load</w:t>
+      </w:r>
+      <w:proofErr w:type="spellEnd"/>
+      <w:r>
+        <w:rPr>
+          <w:b/>
+          <w:sz w:val="28"/>
+          <w:szCs w:val="28"/>
+        </w:rPr>
+        <w:t xml:space="preserve"> </w:t>
+      </w:r>
+      <w:proofErr w:type="spellStart"/>
+      <w:r>
+        <w:rPr>
+          <w:b/>
+          <w:sz w:val="28"/>
+          <w:szCs w:val="28"/>
+        </w:rPr>
+        <w:t>Balancing</w:t>
+      </w:r>
+      <w:proofErr w:type="spellEnd"/>
+      <w:r>
+        <w:rPr>
+          <w:b/>
+          <w:sz w:val="28"/>
+          <w:szCs w:val="28"/>
+        </w:rPr>
+        <w:t>)</w:t>
       </w:r>
     </w:p>
     <w:p>
@@ -587,56 +1053,24 @@
           <w:sz w:val="28"/>
           <w:szCs w:val="28"/>
         </w:rPr>
-        <w:t xml:space="preserve">        -</w:t>
-      </w:r>
-      <w:r>
-        <w:rPr>
-          <w:b/>
-          <w:sz w:val="28"/>
-          <w:szCs w:val="28"/>
-        </w:rPr>
-        <w:t>Obsługa</w:t>
-      </w:r>
-      <w:r>
-        <w:rPr>
-          <w:b/>
-          <w:sz w:val="28"/>
-          <w:szCs w:val="28"/>
-        </w:rPr>
-        <w:t xml:space="preserve"> interfejsu programistycznego bazy danych</w:t>
-      </w:r>
-    </w:p>
-    <w:p>
-      <w:pPr>
-        <w:rPr>
-          <w:b/>
-          <w:sz w:val="28"/>
-          <w:szCs w:val="28"/>
-        </w:rPr>
-      </w:pPr>
-      <w:r>
-        <w:rPr>
-          <w:b/>
-          <w:sz w:val="28"/>
-          <w:szCs w:val="28"/>
-        </w:rPr>
-        <w:t xml:space="preserve">        -</w:t>
-      </w:r>
-      <w:r>
-        <w:rPr>
-          <w:b/>
-          <w:sz w:val="28"/>
-          <w:szCs w:val="28"/>
-        </w:rPr>
-        <w:t>Nadzorca</w:t>
-      </w:r>
-      <w:r>
-        <w:rPr>
-          <w:b/>
-          <w:sz w:val="28"/>
-          <w:szCs w:val="28"/>
-        </w:rPr>
-        <w:t xml:space="preserve"> spójności danych</w:t>
+        <w:t xml:space="preserve">        -Obsługa interfejsu programistycznego bazy danych</w:t>
+      </w:r>
+    </w:p>
+    <w:p>
+      <w:pPr>
+        <w:rPr>
+          <w:b/>
+          <w:sz w:val="28"/>
+          <w:szCs w:val="28"/>
+        </w:rPr>
+      </w:pPr>
+      <w:r>
+        <w:rPr>
+          <w:b/>
+          <w:sz w:val="28"/>
+          <w:szCs w:val="28"/>
+        </w:rPr>
+        <w:t xml:space="preserve">        -Nadzorca spójności danych</w:t>
       </w:r>
     </w:p>
     <w:p>
@@ -738,23 +1172,16 @@
           <w:sz w:val="28"/>
           <w:szCs w:val="28"/>
         </w:rPr>
-        <w:t xml:space="preserve">    </w:t>
-      </w:r>
-      <w:r>
-        <w:rPr>
-          <w:b/>
-          <w:sz w:val="28"/>
-          <w:szCs w:val="28"/>
-        </w:rPr>
-        <w:t>Konfiguracja</w:t>
-      </w:r>
-      <w:r>
-        <w:rPr>
-          <w:b/>
-          <w:sz w:val="28"/>
-          <w:szCs w:val="28"/>
-        </w:rPr>
-        <w:t xml:space="preserve"> narzędzi Do</w:t>
+        <w:t xml:space="preserve">    Konfiguracja narzędzi </w:t>
+      </w:r>
+      <w:proofErr w:type="spellStart"/>
+      <w:r>
+        <w:rPr>
+          <w:b/>
+          <w:sz w:val="28"/>
+          <w:szCs w:val="28"/>
+        </w:rPr>
+        <w:t>Do</w:t>
       </w:r>
       <w:r>
         <w:rPr>
@@ -770,8 +1197,45 @@
           <w:sz w:val="28"/>
           <w:szCs w:val="28"/>
         </w:rPr>
-        <w:t>ker i Docker Compose</w:t>
-      </w:r>
+        <w:t>ker</w:t>
+      </w:r>
+      <w:proofErr w:type="spellEnd"/>
+      <w:r>
+        <w:rPr>
+          <w:b/>
+          <w:sz w:val="28"/>
+          <w:szCs w:val="28"/>
+        </w:rPr>
+        <w:t xml:space="preserve"> i </w:t>
+      </w:r>
+      <w:proofErr w:type="spellStart"/>
+      <w:r>
+        <w:rPr>
+          <w:b/>
+          <w:sz w:val="28"/>
+          <w:szCs w:val="28"/>
+        </w:rPr>
+        <w:t>Docker</w:t>
+      </w:r>
+      <w:proofErr w:type="spellEnd"/>
+      <w:r>
+        <w:rPr>
+          <w:b/>
+          <w:sz w:val="28"/>
+          <w:szCs w:val="28"/>
+        </w:rPr>
+        <w:t xml:space="preserve"> </w:t>
+      </w:r>
+      <w:proofErr w:type="spellStart"/>
+      <w:r>
+        <w:rPr>
+          <w:b/>
+          <w:sz w:val="28"/>
+          <w:szCs w:val="28"/>
+        </w:rPr>
+        <w:t>Compose</w:t>
+      </w:r>
+      <w:proofErr w:type="spellEnd"/>
     </w:p>
     <w:sectPr>
       <w:pgSz w:w="11900" w:h="16840"/>
@@ -786,6 +1250,119 @@
 <file path=word/numbering.xml><?xml version="1.0" encoding="utf-8"?>
 <w:numbering xmlns:wpc="http://schemas.microsoft.com/office/word/2010/wordprocessingCanvas" xmlns:mo="http://schemas.microsoft.com/office/mac/office/2008/main" xmlns:mc="http://schemas.openxmlformats.org/markup-compatibility/2006" xmlns:mv="urn:schemas-microsoft-com:mac:vml" xmlns:o="urn:schemas-microsoft-com:office:office" xmlns:r="http://schemas.openxmlformats.org/officeDocument/2006/relationships" xmlns:m="http://schemas.openxmlformats.org/officeDocument/2006/math" xmlns:v="urn:schemas-microsoft-com:vml" xmlns:wp14="http://schemas.microsoft.com/office/word/2010/wordprocessingDrawing" xmlns:wp="http://schemas.openxmlformats.org/drawingml/2006/wordprocessingDrawing" xmlns:w10="urn:schemas-microsoft-com:office:word" xmlns:w="http://schemas.openxmlformats.org/wordprocessingml/2006/main" xmlns:w14="http://schemas.microsoft.com/office/word/2010/wordml" xmlns:wpg="http://schemas.microsoft.com/office/word/2010/wordprocessingGroup" xmlns:wpi="http://schemas.microsoft.com/office/word/2010/wordprocessingInk" xmlns:wne="http://schemas.microsoft.com/office/word/2006/wordml" xmlns:wps="http://schemas.microsoft.com/office/word/2010/wordprocessingShape" mc:Ignorable="w14 wp14">
   <w:abstractNum w:abstractNumId="0">
+    <w:nsid w:val="02715684"/>
+    <w:multiLevelType w:val="hybridMultilevel"/>
+    <w:tmpl w:val="889EA636"/>
+    <w:lvl w:ilvl="0" w:tplc="04090001">
+      <w:start w:val="1"/>
+      <w:numFmt w:val="bullet"/>
+      <w:lvlText w:val=""/>
+      <w:lvlJc w:val="left"/>
+      <w:pPr>
+        <w:ind w:left="720" w:hanging="360"/>
+      </w:pPr>
+      <w:rPr>
+        <w:rFonts w:ascii="Symbol" w:hAnsi="Symbol" w:hint="default"/>
+      </w:rPr>
+    </w:lvl>
+    <w:lvl w:ilvl="1" w:tplc="04090003" w:tentative="1">
+      <w:start w:val="1"/>
+      <w:numFmt w:val="bullet"/>
+      <w:lvlText w:val="o"/>
+      <w:lvlJc w:val="left"/>
+      <w:pPr>
+        <w:ind w:left="1440" w:hanging="360"/>
+      </w:pPr>
+      <w:rPr>
+        <w:rFonts w:ascii="Courier New" w:hAnsi="Courier New" w:hint="default"/>
+      </w:rPr>
+    </w:lvl>
+    <w:lvl w:ilvl="2" w:tplc="04090005" w:tentative="1">
+      <w:start w:val="1"/>
+      <w:numFmt w:val="bullet"/>
+      <w:lvlText w:val=""/>
+      <w:lvlJc w:val="left"/>
+      <w:pPr>
+        <w:ind w:left="2160" w:hanging="360"/>
+      </w:pPr>
+      <w:rPr>
+        <w:rFonts w:ascii="Wingdings" w:hAnsi="Wingdings" w:hint="default"/>
+      </w:rPr>
+    </w:lvl>
+    <w:lvl w:ilvl="3" w:tplc="04090001" w:tentative="1">
+      <w:start w:val="1"/>
+      <w:numFmt w:val="bullet"/>
+      <w:lvlText w:val=""/>
+      <w:lvlJc w:val="left"/>
+      <w:pPr>
+        <w:ind w:left="2880" w:hanging="360"/>
+      </w:pPr>
+      <w:rPr>
+        <w:rFonts w:ascii="Symbol" w:hAnsi="Symbol" w:hint="default"/>
+      </w:rPr>
+    </w:lvl>
+    <w:lvl w:ilvl="4" w:tplc="04090003" w:tentative="1">
+      <w:start w:val="1"/>
+      <w:numFmt w:val="bullet"/>
+      <w:lvlText w:val="o"/>
+      <w:lvlJc w:val="left"/>
+      <w:pPr>
+        <w:ind w:left="3600" w:hanging="360"/>
+      </w:pPr>
+      <w:rPr>
+        <w:rFonts w:ascii="Courier New" w:hAnsi="Courier New" w:hint="default"/>
+      </w:rPr>
+    </w:lvl>
+    <w:lvl w:ilvl="5" w:tplc="04090005" w:tentative="1">
+      <w:start w:val="1"/>
+      <w:numFmt w:val="bullet"/>
+      <w:lvlText w:val=""/>
+      <w:lvlJc w:val="left"/>
+      <w:pPr>
+        <w:ind w:left="4320" w:hanging="360"/>
+      </w:pPr>
+      <w:rPr>
+        <w:rFonts w:ascii="Wingdings" w:hAnsi="Wingdings" w:hint="default"/>
+      </w:rPr>
+    </w:lvl>
+    <w:lvl w:ilvl="6" w:tplc="04090001" w:tentative="1">
+      <w:start w:val="1"/>
+      <w:numFmt w:val="bullet"/>
+      <w:lvlText w:val=""/>
+      <w:lvlJc w:val="left"/>
+      <w:pPr>
+        <w:ind w:left="5040" w:hanging="360"/>
+      </w:pPr>
+      <w:rPr>
+        <w:rFonts w:ascii="Symbol" w:hAnsi="Symbol" w:hint="default"/>
+      </w:rPr>
+    </w:lvl>
+    <w:lvl w:ilvl="7" w:tplc="04090003" w:tentative="1">
+      <w:start w:val="1"/>
+      <w:numFmt w:val="bullet"/>
+      <w:lvlText w:val="o"/>
+      <w:lvlJc w:val="left"/>
+      <w:pPr>
+        <w:ind w:left="5760" w:hanging="360"/>
+      </w:pPr>
+      <w:rPr>
+        <w:rFonts w:ascii="Courier New" w:hAnsi="Courier New" w:hint="default"/>
+      </w:rPr>
+    </w:lvl>
+    <w:lvl w:ilvl="8" w:tplc="04090005" w:tentative="1">
+      <w:start w:val="1"/>
+      <w:numFmt w:val="bullet"/>
+      <w:lvlText w:val=""/>
+      <w:lvlJc w:val="left"/>
+      <w:pPr>
+        <w:ind w:left="6480" w:hanging="360"/>
+      </w:pPr>
+      <w:rPr>
+        <w:rFonts w:ascii="Wingdings" w:hAnsi="Wingdings" w:hint="default"/>
+      </w:rPr>
+    </w:lvl>
+  </w:abstractNum>
+  <w:abstractNum w:abstractNumId="1">
     <w:nsid w:val="73B704A2"/>
     <w:multiLevelType w:val="hybridMultilevel"/>
     <w:tmpl w:val="C074ADA8"/>
@@ -898,7 +1475,7 @@
       </w:rPr>
     </w:lvl>
   </w:abstractNum>
-  <w:abstractNum w:abstractNumId="1">
+  <w:abstractNum w:abstractNumId="2">
     <w:nsid w:val="798A76DC"/>
     <w:multiLevelType w:val="hybridMultilevel"/>
     <w:tmpl w:val="5E5663B8"/>
@@ -1012,9 +1589,12 @@
     </w:lvl>
   </w:abstractNum>
   <w:num w:numId="1">
+    <w:abstractNumId w:val="2"/>
+  </w:num>
+  <w:num w:numId="2">
     <w:abstractNumId w:val="1"/>
   </w:num>
-  <w:num w:numId="2">
+  <w:num w:numId="3">
     <w:abstractNumId w:val="0"/>
   </w:num>
 </w:numbering>

</xml_diff>

<commit_message>
Dokumentacja opis testowego środowiska Docker i DockerCompose
</commit_message>
<xml_diff>
--- a/Dokumentacja/Etap1/Etap 1 dokumentacja.docx
+++ b/Dokumentacja/Etap1/Etap 1 dokumentacja.docx
@@ -83,7 +83,6 @@
         <w:lastRenderedPageBreak/>
         <w:t xml:space="preserve">Opis rozwiązania </w:t>
       </w:r>
-      <w:proofErr w:type="spellStart"/>
       <w:r>
         <w:rPr>
           <w:b/>
@@ -92,49 +91,22 @@
         </w:rPr>
         <w:t>Docker</w:t>
       </w:r>
-      <w:proofErr w:type="spellEnd"/>
-    </w:p>
-    <w:p>
-      <w:proofErr w:type="spellStart"/>
-      <w:r>
-        <w:t>Docker</w:t>
-      </w:r>
-      <w:proofErr w:type="spellEnd"/>
-      <w:r>
-        <w:t xml:space="preserve"> to zestaw narzędzi umożliwiających pracę z kontenerami w systemie operacyjnym Linux</w:t>
+    </w:p>
+    <w:p>
+      <w:r>
+        <w:t>Docker to zestaw narzędzi umożliwiających pracę z kontenerami w systemie operacyjnym Linux</w:t>
       </w:r>
       <w:r>
         <w:t xml:space="preserve"> udostępniany na zasadach Open-Source</w:t>
       </w:r>
       <w:r>
-        <w:t xml:space="preserve">. Kontenery są dostępne w jądrze </w:t>
-      </w:r>
-      <w:proofErr w:type="spellStart"/>
-      <w:r>
-        <w:t>Linuxa</w:t>
-      </w:r>
-      <w:proofErr w:type="spellEnd"/>
-      <w:r>
-        <w:t xml:space="preserve"> już od pewnego czasu, ale dopiero za sprawą </w:t>
-      </w:r>
-      <w:proofErr w:type="spellStart"/>
-      <w:r>
-        <w:t>Dockera</w:t>
-      </w:r>
-      <w:proofErr w:type="spellEnd"/>
-      <w:r>
-        <w:t>, zaczęły być popularne oraz wykorzystywane przez programistów, w szczególności do wygodnego udostępniania aplikacji, wraz z jej wszystkimi zależnościami (wszelkimi bibliotekami i narzędziami z których korzysta).  Można za jego pomocą tworzyć lekkie środowiska wirtualne, które nie posiadają części odpowiedzi</w:t>
-      </w:r>
-      <w:r>
-        <w:t xml:space="preserve">alnej za wirtualizację </w:t>
-      </w:r>
-      <w:proofErr w:type="spellStart"/>
-      <w:r>
-        <w:t>sprzętu.</w:t>
-      </w:r>
-    </w:p>
-    <w:p>
-      <w:proofErr w:type="spellEnd"/>
+        <w:t>. Kontenery są dostępne w jądrze Linuxa już od pewnego czasu, ale dopiero za sprawą Dockera, zaczęły być popularne oraz wykorzystywane przez programistów, w szczególności do wygodnego udostępniania aplikacji, wraz z jej wszystkimi zależnościami (wszelkimi bibliotekami i narzędziami z których korzysta).  Można za jego pomocą tworzyć lekkie środowiska wirtualne, które nie posiadają części odpowiedzi</w:t>
+      </w:r>
+      <w:r>
+        <w:t>alnej za wirtualizację sprzętu.</w:t>
+      </w:r>
+    </w:p>
+    <w:p>
       <w:r>
         <w:rPr>
           <w:noProof/>
@@ -191,13 +163,8 @@
       </w:r>
     </w:p>
     <w:p>
-      <w:proofErr w:type="spellStart"/>
-      <w:r>
-        <w:t>Docker</w:t>
-      </w:r>
-      <w:proofErr w:type="spellEnd"/>
-      <w:r>
-        <w:t xml:space="preserve"> </w:t>
+      <w:r>
+        <w:t xml:space="preserve">Docker </w:t>
       </w:r>
       <w:r>
         <w:t>składa się z narzędzi:</w:t>
@@ -211,13 +178,8 @@
           <w:numId w:val="3"/>
         </w:numPr>
       </w:pPr>
-      <w:proofErr w:type="spellStart"/>
-      <w:r>
-        <w:t>Docker</w:t>
-      </w:r>
-      <w:proofErr w:type="spellEnd"/>
-      <w:r>
-        <w:t xml:space="preserve"> Engine – służy do tworzenia, zarządzania i uruchamiania kontenerów.</w:t>
+      <w:r>
+        <w:t>Docker Engine – służy do tworzenia, zarządzania i uruchamiania kontenerów.</w:t>
       </w:r>
     </w:p>
     <w:p>
@@ -228,34 +190,13 @@
           <w:numId w:val="3"/>
         </w:numPr>
       </w:pPr>
-      <w:proofErr w:type="spellStart"/>
-      <w:r>
-        <w:t>Docker</w:t>
-      </w:r>
-      <w:proofErr w:type="spellEnd"/>
-      <w:r>
-        <w:t xml:space="preserve"> Hub – służy do dzielenia się obrazami kontenerów między ich użytkownikami (obrazy mogą być dostępne zarówno publicznie jak i tylko dla ograniczonej grupy odbiorów)</w:t>
-      </w:r>
-    </w:p>
-    <w:p>
-      <w:r>
-        <w:t xml:space="preserve">Za pomocą narzędzia </w:t>
-      </w:r>
-      <w:proofErr w:type="spellStart"/>
-      <w:r>
-        <w:t>Docker</w:t>
-      </w:r>
-      <w:proofErr w:type="spellEnd"/>
-      <w:r>
-        <w:t xml:space="preserve"> Engine możemy przygotować obrazy kontenerów, które następnie będą uruchamiane na konkretnych kontenerach. Obraz przygotowuje się wykorzystując specjalny plik </w:t>
-      </w:r>
-      <w:proofErr w:type="spellStart"/>
-      <w:r>
-        <w:t>Dockerfile</w:t>
-      </w:r>
-      <w:proofErr w:type="spellEnd"/>
-      <w:r>
-        <w:t>:</w:t>
+      <w:r>
+        <w:t>Docker Hub – służy do dzielenia się obrazami kontenerów między ich użytkownikami (obrazy mogą być dostępne zarówno publicznie jak i tylko dla ograniczonej grupy odbiorów)</w:t>
+      </w:r>
+    </w:p>
+    <w:p>
+      <w:r>
+        <w:t>Za pomocą narzędzia Docker Engine możemy przygotować obrazy kontenerów, które następnie będą uruchamiane na konkretnych kontenerach. Obraz przygotowuje się wykorzystując specjalny plik Dockerfile:</w:t>
       </w:r>
     </w:p>
     <w:p>
@@ -285,102 +226,52 @@
           <w:sz w:val="28"/>
           <w:szCs w:val="28"/>
         </w:rPr>
-        <w:t>ADD . /</w:t>
-      </w:r>
-      <w:proofErr w:type="spellStart"/>
-      <w:r>
-        <w:rPr>
-          <w:sz w:val="28"/>
-          <w:szCs w:val="28"/>
-        </w:rPr>
-        <w:t>code</w:t>
-      </w:r>
-      <w:proofErr w:type="spellEnd"/>
-    </w:p>
-    <w:p>
-      <w:pPr>
-        <w:rPr>
-          <w:sz w:val="28"/>
-          <w:szCs w:val="28"/>
-        </w:rPr>
-      </w:pPr>
-      <w:r>
-        <w:rPr>
-          <w:sz w:val="28"/>
-          <w:szCs w:val="28"/>
-        </w:rPr>
-        <w:t>WORKDIR /</w:t>
-      </w:r>
-      <w:proofErr w:type="spellStart"/>
-      <w:r>
-        <w:rPr>
-          <w:sz w:val="28"/>
-          <w:szCs w:val="28"/>
-        </w:rPr>
-        <w:t>code</w:t>
-      </w:r>
-      <w:proofErr w:type="spellEnd"/>
-    </w:p>
-    <w:p>
-      <w:pPr>
-        <w:rPr>
-          <w:sz w:val="28"/>
-          <w:szCs w:val="28"/>
-        </w:rPr>
-      </w:pPr>
-      <w:r>
-        <w:rPr>
-          <w:sz w:val="28"/>
-          <w:szCs w:val="28"/>
-        </w:rPr>
-        <w:t xml:space="preserve">RUN pip </w:t>
-      </w:r>
-      <w:proofErr w:type="spellStart"/>
-      <w:r>
-        <w:rPr>
-          <w:sz w:val="28"/>
-          <w:szCs w:val="28"/>
-        </w:rPr>
-        <w:t>install</w:t>
-      </w:r>
-      <w:proofErr w:type="spellEnd"/>
-      <w:r>
-        <w:rPr>
-          <w:sz w:val="28"/>
-          <w:szCs w:val="28"/>
-        </w:rPr>
-        <w:t xml:space="preserve"> -r requirements.txt</w:t>
-      </w:r>
-    </w:p>
-    <w:p>
-      <w:pPr>
-        <w:rPr>
-          <w:sz w:val="28"/>
-          <w:szCs w:val="28"/>
-        </w:rPr>
-      </w:pPr>
-      <w:r>
-        <w:rPr>
-          <w:sz w:val="28"/>
-          <w:szCs w:val="28"/>
-        </w:rPr>
-        <w:t xml:space="preserve">CMD </w:t>
-      </w:r>
-      <w:proofErr w:type="spellStart"/>
-      <w:r>
-        <w:rPr>
-          <w:sz w:val="28"/>
-          <w:szCs w:val="28"/>
-        </w:rPr>
-        <w:t>python</w:t>
-      </w:r>
-      <w:proofErr w:type="spellEnd"/>
-      <w:r>
-        <w:rPr>
-          <w:sz w:val="28"/>
-          <w:szCs w:val="28"/>
-        </w:rPr>
-        <w:t xml:space="preserve"> app.py</w:t>
+        <w:t>ADD . /code</w:t>
+      </w:r>
+    </w:p>
+    <w:p>
+      <w:pPr>
+        <w:rPr>
+          <w:sz w:val="28"/>
+          <w:szCs w:val="28"/>
+        </w:rPr>
+      </w:pPr>
+      <w:r>
+        <w:rPr>
+          <w:sz w:val="28"/>
+          <w:szCs w:val="28"/>
+        </w:rPr>
+        <w:t>WORKDIR /code</w:t>
+      </w:r>
+    </w:p>
+    <w:p>
+      <w:pPr>
+        <w:rPr>
+          <w:sz w:val="28"/>
+          <w:szCs w:val="28"/>
+        </w:rPr>
+      </w:pPr>
+      <w:r>
+        <w:rPr>
+          <w:sz w:val="28"/>
+          <w:szCs w:val="28"/>
+        </w:rPr>
+        <w:t>RUN pip install -r requirements.txt</w:t>
+      </w:r>
+    </w:p>
+    <w:p>
+      <w:pPr>
+        <w:rPr>
+          <w:sz w:val="28"/>
+          <w:szCs w:val="28"/>
+        </w:rPr>
+      </w:pPr>
+      <w:r>
+        <w:rPr>
+          <w:sz w:val="28"/>
+          <w:szCs w:val="28"/>
+        </w:rPr>
+        <w:t>CMD python app.py</w:t>
       </w:r>
     </w:p>
     <w:p>
@@ -388,23 +279,7 @@
         <w:t>W pliku tym określamy na podstawie jakiego obrazu budujemy nasz obraz oraz mamy do dyspozycji różne instrukcje, dodające do naszego obrazu jakieś pliki, bądź wywołujące polecenia. Każda instrukcja stano</w:t>
       </w:r>
       <w:r>
-        <w:t xml:space="preserve">wi tak zwaną warstwę, po wywołaniu której </w:t>
-      </w:r>
-      <w:proofErr w:type="spellStart"/>
-      <w:r>
-        <w:t>Docker</w:t>
-      </w:r>
-      <w:proofErr w:type="spellEnd"/>
-      <w:r>
-        <w:t xml:space="preserve"> Engine zapamiętuje jakie zmiany zaszły w obrazie. Dzięki temu po dokonaniu zmiany w naszym obrazie, do naszych współpracowników bądź na platformę </w:t>
-      </w:r>
-      <w:proofErr w:type="spellStart"/>
-      <w:r>
-        <w:t>DockerHub</w:t>
-      </w:r>
-      <w:proofErr w:type="spellEnd"/>
-      <w:r>
-        <w:t xml:space="preserve"> musimy wysłać tylko paczkę zawierającą tą zmianę, co znacznie przyśpiesza pracę z obrazami kontenerów.</w:t>
+        <w:t>wi tak zwaną warstwę, po wywołaniu której Docker Engine zapamiętuje jakie zmiany zaszły w obrazie. Dzięki temu po dokonaniu zmiany w naszym obrazie, do naszych współpracowników bądź na platformę DockerHub musimy wysłać tylko paczkę zawierającą tą zmianę, co znacznie przyśpiesza pracę z obrazami kontenerów.</w:t>
       </w:r>
       <w:r>
         <w:t xml:space="preserve"> </w:t>
@@ -414,13 +289,8 @@
       <w:r>
         <w:t xml:space="preserve">Przygotowane obrazy można następnie uruchamiać na kontenerach. Kontenery działają w odseparowanym środowisku i można się z nimi komunikować na przykład wykorzystując </w:t>
       </w:r>
-      <w:proofErr w:type="spellStart"/>
-      <w:r>
-        <w:t>Sockety</w:t>
-      </w:r>
-      <w:proofErr w:type="spellEnd"/>
-      <w:r>
-        <w:t>. Domyślnie wszystkie uruchomione kontenery znajdują się w jednej wirtualnej sieci, ale mamy możliwość zmapowania portu konkretnego kontenera, z portem fizycznej maszyny na której kontenery są uruchamiane:</w:t>
+      <w:r>
+        <w:t>Sockety. Domyślnie wszystkie uruchomione kontenery znajdują się w jednej wirtualnej sieci, ale mamy możliwość zmapowania portu konkretnego kontenera, z portem fizycznej maszyny na której kontenery są uruchamiane:</w:t>
       </w:r>
     </w:p>
     <w:p>
@@ -478,64 +348,348 @@
           </wp:inline>
         </w:drawing>
       </w:r>
+    </w:p>
+    <w:p/>
+    <w:p>
+      <w:pPr>
+        <w:rPr>
+          <w:b/>
+          <w:sz w:val="28"/>
+          <w:szCs w:val="28"/>
+        </w:rPr>
+      </w:pPr>
+      <w:r>
+        <w:rPr>
+          <w:b/>
+          <w:sz w:val="28"/>
+          <w:szCs w:val="28"/>
+        </w:rPr>
+        <w:t>Narzedzie Docker Compose</w:t>
+      </w:r>
+    </w:p>
+    <w:p>
+      <w:r>
+        <w:t xml:space="preserve">Podczas poznawania narzędzia docker natrafiliśmy na program Docker Compose. Służy on do wygodnego skonfigurowania środowiska składającego się z wielu współpracujących ze sobą kontenerów. Za pomocą jednego pliku konfiguracyjnego </w:t>
+      </w:r>
+      <w:r>
+        <w:t>docker-compose.yml</w:t>
+      </w:r>
+      <w:r>
+        <w:t xml:space="preserve"> można zestawić wiele komunikujących się ze sobą kontenerów, ustalić topologię wirtualnych sieci a następnie nadzorować ich wspólną pracę. Daje to niezwykłą wygodę, pozwalając zawrzeć w jednym miejscu konfigurację architektury projektu oraz podzielić się nią ze współpracownikami, wymieniając jeden pliki konfiguracyjny oraz udostępniając odpowiednie obrazy kontenerów. </w:t>
+      </w:r>
+    </w:p>
+    <w:p/>
+    <w:p>
+      <w:pPr>
+        <w:rPr>
+          <w:b/>
+          <w:sz w:val="28"/>
+          <w:szCs w:val="28"/>
+        </w:rPr>
+      </w:pPr>
+      <w:r>
+        <w:rPr>
+          <w:b/>
+          <w:sz w:val="28"/>
+          <w:szCs w:val="28"/>
+        </w:rPr>
+        <w:t>Raport z u</w:t>
+      </w:r>
+      <w:r>
+        <w:rPr>
+          <w:b/>
+          <w:sz w:val="28"/>
+          <w:szCs w:val="28"/>
+        </w:rPr>
+        <w:t>ru</w:t>
+      </w:r>
+      <w:r>
+        <w:rPr>
+          <w:b/>
+          <w:sz w:val="28"/>
+          <w:szCs w:val="28"/>
+        </w:rPr>
+        <w:t>chomienia dostępnych w sieci wybranych konfiguracji demonstrujących wykorzystanie Docker</w:t>
+      </w:r>
+    </w:p>
+    <w:p>
+      <w:r>
+        <w:t xml:space="preserve">Poznając narzędzie Docker oraz Docker Compose postanowiliśmy uruchomić i przetestować prostą aplikację o strukturze zbliżonej do aplikacji jaką docelowo chcemy wykonać w ramach projektu. Postanowiliśmy skonfigurować i uruchomić aplikację wykorzystując kilka popularnych konfiguracji demonstracyjnych. </w:t>
+      </w:r>
+    </w:p>
+    <w:p>
+      <w:r>
+        <w:rPr>
+          <w:noProof/>
+          <w:lang w:val="en-US"/>
+        </w:rPr>
+        <w:drawing>
+          <wp:inline distT="0" distB="0" distL="0" distR="0" wp14:anchorId="3D11D5B9" wp14:editId="3A814246">
+            <wp:extent cx="4754184" cy="4316892"/>
+            <wp:effectExtent l="0" t="0" r="0" b="1270"/>
+            <wp:docPr id="4" name="Obraz 1"/>
+            <wp:cNvGraphicFramePr>
+              <a:graphicFrameLocks xmlns:a="http://schemas.openxmlformats.org/drawingml/2006/main" noChangeAspect="1"/>
+            </wp:cNvGraphicFramePr>
+            <a:graphic xmlns:a="http://schemas.openxmlformats.org/drawingml/2006/main">
+              <a:graphicData uri="http://schemas.openxmlformats.org/drawingml/2006/picture">
+                <pic:pic xmlns:pic="http://schemas.openxmlformats.org/drawingml/2006/picture">
+                  <pic:nvPicPr>
+                    <pic:cNvPr id="0" name="Picture 1"/>
+                    <pic:cNvPicPr>
+                      <a:picLocks noChangeAspect="1" noChangeArrowheads="1"/>
+                    </pic:cNvPicPr>
+                  </pic:nvPicPr>
+                  <pic:blipFill>
+                    <a:blip r:embed="rId8">
+                      <a:extLst>
+                        <a:ext uri="{28A0092B-C50C-407E-A947-70E740481C1C}">
+                          <a14:useLocalDpi xmlns:a14="http://schemas.microsoft.com/office/drawing/2010/main" val="0"/>
+                        </a:ext>
+                      </a:extLst>
+                    </a:blip>
+                    <a:srcRect/>
+                    <a:stretch>
+                      <a:fillRect/>
+                    </a:stretch>
+                  </pic:blipFill>
+                  <pic:spPr bwMode="auto">
+                    <a:xfrm>
+                      <a:off x="0" y="0"/>
+                      <a:ext cx="4754245" cy="4316947"/>
+                    </a:xfrm>
+                    <a:prstGeom prst="rect">
+                      <a:avLst/>
+                    </a:prstGeom>
+                    <a:noFill/>
+                    <a:ln>
+                      <a:noFill/>
+                    </a:ln>
+                  </pic:spPr>
+                </pic:pic>
+              </a:graphicData>
+            </a:graphic>
+          </wp:inline>
+        </w:drawing>
+      </w:r>
+    </w:p>
+    <w:p>
+      <w:r>
+        <w:t xml:space="preserve">Wszystkie zapytania kierowane są najpierw do Load Balancera (kontener 1), który następnie rozdziela je pomiędzy trzy kontenery odpowiedzialne za ich obsługę. Load Balancer został zrealizowany za pomocą oficjalnego obrazu serwera http </w:t>
+      </w:r>
+      <w:r>
+        <w:t>nginx</w:t>
+      </w:r>
+      <w:r>
+        <w:t xml:space="preserve">. Do serwera został przekazany </w:t>
+      </w:r>
+      <w:r>
+        <w:t>następujący plik konfiguracyjny:</w:t>
+      </w:r>
+    </w:p>
+    <w:p>
+      <w:r>
+        <w:t>http {</w:t>
+      </w:r>
+    </w:p>
+    <w:p>
+      <w:r>
+        <w:t xml:space="preserve">    upstream myapp1 {</w:t>
+      </w:r>
+    </w:p>
+    <w:p>
+      <w:r>
+        <w:t xml:space="preserve">        server srv1.example.com;</w:t>
+      </w:r>
+    </w:p>
+    <w:p>
+      <w:r>
+        <w:t xml:space="preserve">        server srv2.example.com;</w:t>
+      </w:r>
+    </w:p>
+    <w:p>
+      <w:r>
+        <w:t xml:space="preserve">        server srv3.example.com;</w:t>
+      </w:r>
+    </w:p>
+    <w:p>
+      <w:r>
+        <w:t xml:space="preserve">    }</w:t>
+      </w:r>
+    </w:p>
+    <w:p/>
+    <w:p>
+      <w:r>
+        <w:t xml:space="preserve">    server {</w:t>
+      </w:r>
+    </w:p>
+    <w:p>
+      <w:r>
+        <w:t xml:space="preserve">        listen 80;</w:t>
+      </w:r>
+    </w:p>
+    <w:p/>
+    <w:p>
+      <w:r>
+        <w:t xml:space="preserve">        location / {</w:t>
+      </w:r>
+    </w:p>
+    <w:p>
+      <w:r>
+        <w:t xml:space="preserve">            proxy_pass http://myapp1;</w:t>
+      </w:r>
+    </w:p>
+    <w:p>
+      <w:r>
+        <w:t xml:space="preserve">        }</w:t>
+      </w:r>
+    </w:p>
+    <w:p>
+      <w:r>
+        <w:t xml:space="preserve">    }</w:t>
+      </w:r>
+    </w:p>
+    <w:p>
+      <w:r>
+        <w:t>}</w:t>
+      </w:r>
+    </w:p>
+    <w:p>
+      <w:r>
+        <w:t xml:space="preserve">Takie ustawienie sprawia że zachowuje się on jak load balancer przekazując zapytania do jednego z trzech dostępnych serwerów. Serwery wybierane są przy wykorzystaniu domyślnego algorytmu </w:t>
+      </w:r>
+      <w:r>
+        <w:t>round-robin</w:t>
+      </w:r>
+      <w:r>
+        <w:t>. By zbudować obraz serwera nginx wygenerowaliśmy następujący plik konfiguracyjny Dockerfile:</w:t>
+      </w:r>
+    </w:p>
+    <w:p>
+      <w:r>
+        <w:t>FROM nginx</w:t>
+      </w:r>
+    </w:p>
+    <w:p>
+      <w:r>
+        <w:t>MAINTAINER Przemysław Łada</w:t>
+      </w:r>
+    </w:p>
+    <w:p>
+      <w:r>
+        <w:t>COPY nginx.conf /etc/nginx/nginx.conf</w:t>
+      </w:r>
+    </w:p>
+    <w:p>
+      <w:r>
+        <w:t>W pliku tym zawarta jest informacja o obrazie na jakim będzie bazował nasz obraz (oficjalny obraz serwera nginx z DockerHub) oraz polecenie dodające nasz plik konfiguracyjny nginx.conf</w:t>
+      </w:r>
+    </w:p>
+    <w:p>
+      <w:r>
+        <w:t>Obraz ten został następnie zbudowany za pomocą następującego polecenia:</w:t>
+      </w:r>
+    </w:p>
+    <w:p>
+      <w:r>
+        <w:t xml:space="preserve">docker build -t </w:t>
+      </w:r>
+      <w:r>
+        <w:t>przlada</w:t>
+      </w:r>
+      <w:r>
+        <w:t>/nginx .</w:t>
+      </w:r>
+    </w:p>
+    <w:p/>
+    <w:p>
+      <w:r>
+        <w:t xml:space="preserve">Zapytania są poprzez Load Balancer przekazywane do kontenerów na których uruchomiony jest serwer WWW z działająca bardzo prostą aplikacją w języku Python wykorzystującej framework Flask. Aplikacja obsługuje zapytanie protokołu http oraz odpowiada na nie wysyłając stronę html z identyfikatorem </w:t>
+      </w:r>
+      <w:r>
+        <w:t>kontenera, oraz wartością zwiększoną wartością licznika odwiedzin, który przechowywany jest w bazie danych. Poniżej znajduje się najważniejsza część kodu tej aplikacji:</w:t>
+      </w:r>
+    </w:p>
+    <w:p/>
+    <w:p>
+      <w:r>
+        <w:t>redis = Redis(host='redis', port=6379)</w:t>
+      </w:r>
+    </w:p>
+    <w:p>
+      <w:r>
+        <w:t>@app.route('/')</w:t>
+      </w:r>
+    </w:p>
+    <w:p>
+      <w:r>
+        <w:t>def hello():</w:t>
+      </w:r>
+    </w:p>
+    <w:p>
+      <w:r>
+        <w:t xml:space="preserve">    redis.incr('hits')</w:t>
+      </w:r>
+    </w:p>
+    <w:p>
+      <w:r>
+        <w:t xml:space="preserve">    return 'Hello World on'+os.getenv('HOSTNAME', "Brak")+'! I have been seen %s times.' % redis.get('hits')</w:t>
+      </w:r>
+    </w:p>
+    <w:p/>
+    <w:p>
+      <w:r>
+        <w:t xml:space="preserve">Plik app.py zawierający powyższy program oraz plik </w:t>
+      </w:r>
+      <w:r>
+        <w:t>requirements.txt</w:t>
+      </w:r>
+      <w:r>
+        <w:t xml:space="preserve"> wykorzystywane są przez poniższy plik Dockerfile odpowiedzialny za obraz kontenerów obsługujących serwery www.</w:t>
+      </w:r>
+    </w:p>
+    <w:p>
+      <w:r>
+        <w:t>FROM python:2.7</w:t>
+      </w:r>
+    </w:p>
+    <w:p>
+      <w:r>
+        <w:t>ADD . /code</w:t>
+      </w:r>
+    </w:p>
+    <w:p>
+      <w:r>
+        <w:t>WORKDIR /code</w:t>
+      </w:r>
+    </w:p>
+    <w:p>
+      <w:r>
+        <w:t>RUN pip install -r requirements.txt</w:t>
+      </w:r>
+    </w:p>
+    <w:p>
+      <w:r>
+        <w:t>CMD python app.py</w:t>
+      </w:r>
+    </w:p>
+    <w:p>
+      <w:r>
+        <w:t>Do budowy obrazu aplikacji serwerowych wykorzystywany jest oficjalny obraz „python” z portalu DockerHub. Dodawane są do niego nasze pliki, wykonywana jest instalacji wymaganych bibliotek oraz uruchamiany jest serwer www frameworka Flask z naszą aplikacją z pliku app.py</w:t>
+      </w:r>
+    </w:p>
+    <w:p/>
+    <w:p>
+      <w:r>
+        <w:t>Kontener 5 wykorzystuje oficjalny obraz serwera bazy danych redis i nie są w nim wprowadzane żadne dodatkowe konfiguracje, dlatego nie potrzebne było tworzenie dla niego pliku konfiguracyjnego Dockerfile.</w:t>
+      </w:r>
       <w:bookmarkStart w:id="0" w:name="_GoBack"/>
       <w:bookmarkEnd w:id="0"/>
     </w:p>
-    <w:p/>
-    <w:p>
-      <w:pPr>
-        <w:rPr>
-          <w:b/>
-          <w:sz w:val="28"/>
-          <w:szCs w:val="28"/>
-        </w:rPr>
-      </w:pPr>
-      <w:proofErr w:type="spellStart"/>
-      <w:r>
-        <w:rPr>
-          <w:b/>
-          <w:sz w:val="28"/>
-          <w:szCs w:val="28"/>
-        </w:rPr>
-        <w:t>Narzedzie</w:t>
-      </w:r>
-      <w:proofErr w:type="spellEnd"/>
-      <w:r>
-        <w:rPr>
-          <w:b/>
-          <w:sz w:val="28"/>
-          <w:szCs w:val="28"/>
-        </w:rPr>
-        <w:t xml:space="preserve"> </w:t>
-      </w:r>
-      <w:proofErr w:type="spellStart"/>
-      <w:r>
-        <w:rPr>
-          <w:b/>
-          <w:sz w:val="28"/>
-          <w:szCs w:val="28"/>
-        </w:rPr>
-        <w:t>Docker</w:t>
-      </w:r>
-      <w:proofErr w:type="spellEnd"/>
-      <w:r>
-        <w:rPr>
-          <w:b/>
-          <w:sz w:val="28"/>
-          <w:szCs w:val="28"/>
-        </w:rPr>
-        <w:t xml:space="preserve"> </w:t>
-      </w:r>
-      <w:proofErr w:type="spellStart"/>
-      <w:r>
-        <w:rPr>
-          <w:b/>
-          <w:sz w:val="28"/>
-          <w:szCs w:val="28"/>
-        </w:rPr>
-        <w:t>Compose</w:t>
-      </w:r>
-      <w:proofErr w:type="spellEnd"/>
+    <w:p>
+      <w:r>
+        <w:t>Poniżej znajduje się przykładowy plik konfiguracyjny Docker Compose, który stworzyliśmy ucząc się tego narzędzia:</w:t>
+      </w:r>
     </w:p>
     <w:p>
       <w:pPr>
@@ -601,7 +755,7 @@
                     </pic:cNvPicPr>
                   </pic:nvPicPr>
                   <pic:blipFill>
-                    <a:blip r:embed="rId8">
+                    <a:blip r:embed="rId9">
                       <a:extLst>
                         <a:ext uri="{28A0092B-C50C-407E-A947-70E740481C1C}">
                           <a14:useLocalDpi xmlns:a14="http://schemas.microsoft.com/office/drawing/2010/main" val="0"/>
@@ -715,21 +869,8 @@
         </w:numPr>
       </w:pPr>
       <w:r>
-        <w:t xml:space="preserve">Moduł </w:t>
-      </w:r>
-      <w:proofErr w:type="spellStart"/>
-      <w:r>
-        <w:t>Load</w:t>
-      </w:r>
-      <w:proofErr w:type="spellEnd"/>
-      <w:r>
-        <w:t xml:space="preserve"> </w:t>
-      </w:r>
-      <w:proofErr w:type="spellStart"/>
-      <w:r>
-        <w:t>Balancer</w:t>
-      </w:r>
-      <w:proofErr w:type="spellEnd"/>
+        <w:t>Moduł Load Balancer</w:t>
+      </w:r>
     </w:p>
     <w:p>
       <w:pPr>
@@ -949,43 +1090,7 @@
           <w:sz w:val="28"/>
           <w:szCs w:val="28"/>
         </w:rPr>
-        <w:t xml:space="preserve">        -Równoważenie obciążenia (</w:t>
-      </w:r>
-      <w:proofErr w:type="spellStart"/>
-      <w:r>
-        <w:rPr>
-          <w:b/>
-          <w:sz w:val="28"/>
-          <w:szCs w:val="28"/>
-        </w:rPr>
-        <w:t>Load</w:t>
-      </w:r>
-      <w:proofErr w:type="spellEnd"/>
-      <w:r>
-        <w:rPr>
-          <w:b/>
-          <w:sz w:val="28"/>
-          <w:szCs w:val="28"/>
-        </w:rPr>
-        <w:t xml:space="preserve"> </w:t>
-      </w:r>
-      <w:proofErr w:type="spellStart"/>
-      <w:r>
-        <w:rPr>
-          <w:b/>
-          <w:sz w:val="28"/>
-          <w:szCs w:val="28"/>
-        </w:rPr>
-        <w:t>Balancing</w:t>
-      </w:r>
-      <w:proofErr w:type="spellEnd"/>
-      <w:r>
-        <w:rPr>
-          <w:b/>
-          <w:sz w:val="28"/>
-          <w:szCs w:val="28"/>
-        </w:rPr>
-        <w:t>)</w:t>
+        <w:t xml:space="preserve">        -Równoważenie obciążenia (Load Balancing)</w:t>
       </w:r>
     </w:p>
     <w:p>
@@ -1172,16 +1277,7 @@
           <w:sz w:val="28"/>
           <w:szCs w:val="28"/>
         </w:rPr>
-        <w:t xml:space="preserve">    Konfiguracja narzędzi </w:t>
-      </w:r>
-      <w:proofErr w:type="spellStart"/>
-      <w:r>
-        <w:rPr>
-          <w:b/>
-          <w:sz w:val="28"/>
-          <w:szCs w:val="28"/>
-        </w:rPr>
-        <w:t>Do</w:t>
+        <w:t xml:space="preserve">    Konfiguracja narzędzi Do</w:t>
       </w:r>
       <w:r>
         <w:rPr>
@@ -1197,45 +1293,8 @@
           <w:sz w:val="28"/>
           <w:szCs w:val="28"/>
         </w:rPr>
-        <w:t>ker</w:t>
-      </w:r>
-      <w:proofErr w:type="spellEnd"/>
-      <w:r>
-        <w:rPr>
-          <w:b/>
-          <w:sz w:val="28"/>
-          <w:szCs w:val="28"/>
-        </w:rPr>
-        <w:t xml:space="preserve"> i </w:t>
-      </w:r>
-      <w:proofErr w:type="spellStart"/>
-      <w:r>
-        <w:rPr>
-          <w:b/>
-          <w:sz w:val="28"/>
-          <w:szCs w:val="28"/>
-        </w:rPr>
-        <w:t>Docker</w:t>
-      </w:r>
-      <w:proofErr w:type="spellEnd"/>
-      <w:r>
-        <w:rPr>
-          <w:b/>
-          <w:sz w:val="28"/>
-          <w:szCs w:val="28"/>
-        </w:rPr>
-        <w:t xml:space="preserve"> </w:t>
-      </w:r>
-      <w:proofErr w:type="spellStart"/>
-      <w:r>
-        <w:rPr>
-          <w:b/>
-          <w:sz w:val="28"/>
-          <w:szCs w:val="28"/>
-        </w:rPr>
-        <w:t>Compose</w:t>
-      </w:r>
-      <w:proofErr w:type="spellEnd"/>
+        <w:t>ker i Docker Compose</w:t>
+      </w:r>
     </w:p>
     <w:sectPr>
       <w:pgSz w:w="11900" w:h="16840"/>

</xml_diff>

<commit_message>
Środowisko testowe Docker i Docker Compose
</commit_message>
<xml_diff>
--- a/Dokumentacja/Etap1/Etap 1 dokumentacja.docx
+++ b/Dokumentacja/Etap1/Etap 1 dokumentacja.docx
@@ -683,14 +683,168 @@
       <w:r>
         <w:t>Kontener 5 wykorzystuje oficjalny obraz serwera bazy danych redis i nie są w nim wprowadzane żadne dodatkowe konfiguracje, dlatego nie potrzebne było tworzenie dla niego pliku konfiguracyjnego Dockerfile.</w:t>
       </w:r>
-      <w:bookmarkStart w:id="0" w:name="_GoBack"/>
-      <w:bookmarkEnd w:id="0"/>
-    </w:p>
-    <w:p>
-      <w:r>
-        <w:t>Poniżej znajduje się przykładowy plik konfiguracyjny Docker Compose, który stworzyliśmy ucząc się tego narzędzia:</w:t>
-      </w:r>
-    </w:p>
+    </w:p>
+    <w:p/>
+    <w:p>
+      <w:r>
+        <w:t xml:space="preserve">By wygodnie uruchomić jednocześnie wszystkie kontenery wykorzystaliśmy narzędzie DockerCompose. Zaczęliśmy od stworzenia następującego pliku konfiguracyjnego </w:t>
+      </w:r>
+      <w:r>
+        <w:t>docker-compose.yml</w:t>
+      </w:r>
+      <w:r>
+        <w:t>:</w:t>
+      </w:r>
+    </w:p>
+    <w:p>
+      <w:r>
+        <w:t>nginx:</w:t>
+      </w:r>
+    </w:p>
+    <w:p>
+      <w:r>
+        <w:t xml:space="preserve">    build: ./nginx</w:t>
+      </w:r>
+    </w:p>
+    <w:p>
+      <w:r>
+        <w:t xml:space="preserve">    ports:</w:t>
+      </w:r>
+    </w:p>
+    <w:p>
+      <w:r>
+        <w:t xml:space="preserve">        - "80:80"</w:t>
+      </w:r>
+    </w:p>
+    <w:p>
+      <w:r>
+        <w:t>node1:</w:t>
+      </w:r>
+    </w:p>
+    <w:p>
+      <w:r>
+        <w:t xml:space="preserve">    build: ./node</w:t>
+      </w:r>
+    </w:p>
+    <w:p>
+      <w:r>
+        <w:t xml:space="preserve">    volumes:</w:t>
+      </w:r>
+    </w:p>
+    <w:p>
+      <w:r>
+        <w:t xml:space="preserve">     - .:/code</w:t>
+      </w:r>
+    </w:p>
+    <w:p>
+      <w:r>
+        <w:t xml:space="preserve">    depends_on:</w:t>
+      </w:r>
+    </w:p>
+    <w:p>
+      <w:r>
+        <w:t xml:space="preserve">     - redis</w:t>
+      </w:r>
+    </w:p>
+    <w:p>
+      <w:r>
+        <w:t>node2:</w:t>
+      </w:r>
+    </w:p>
+    <w:p>
+      <w:r>
+        <w:t xml:space="preserve">    build: ./node</w:t>
+      </w:r>
+    </w:p>
+    <w:p>
+      <w:r>
+        <w:t xml:space="preserve">    volumes:</w:t>
+      </w:r>
+    </w:p>
+    <w:p>
+      <w:r>
+        <w:t xml:space="preserve">     - .:/code</w:t>
+      </w:r>
+    </w:p>
+    <w:p>
+      <w:r>
+        <w:t xml:space="preserve">    depends_on:</w:t>
+      </w:r>
+    </w:p>
+    <w:p>
+      <w:r>
+        <w:t xml:space="preserve">     - redis</w:t>
+      </w:r>
+    </w:p>
+    <w:p>
+      <w:r>
+        <w:t>node3:</w:t>
+      </w:r>
+    </w:p>
+    <w:p>
+      <w:r>
+        <w:t xml:space="preserve">    build: ./node</w:t>
+      </w:r>
+    </w:p>
+    <w:p>
+      <w:r>
+        <w:t xml:space="preserve">    volumes:</w:t>
+      </w:r>
+    </w:p>
+    <w:p>
+      <w:r>
+        <w:t xml:space="preserve">     - .:/code</w:t>
+      </w:r>
+    </w:p>
+    <w:p>
+      <w:r>
+        <w:t xml:space="preserve">    depends_on:</w:t>
+      </w:r>
+    </w:p>
+    <w:p>
+      <w:r>
+        <w:t xml:space="preserve">     - redis</w:t>
+      </w:r>
+    </w:p>
+    <w:p>
+      <w:r>
+        <w:t>redis:</w:t>
+      </w:r>
+    </w:p>
+    <w:p>
+      <w:r>
+        <w:t xml:space="preserve">    image: redis</w:t>
+      </w:r>
+    </w:p>
+    <w:p/>
+    <w:p>
+      <w:r>
+        <w:t>Konfigurowany jest w nim po kolei każdy kontener. Konfiguracja kontenera zawiera informację gdzie może być znaleziony plik Dockerfile potrzebny do zbudowania potrzebnego obrazu, jakie porty mają być</w:t>
+      </w:r>
+      <w:r>
+        <w:t xml:space="preserve"> zmapowane z portami fizycznego urządzenia na którym uruchamiane są kontenery. Przy kontenerach odpowiedzialnych za serwery http (node1, node2, node3) wprowadzony jest dodatkowy parametr depends_on, wpływający na to że zarządca program Docker Compose najpierw uruchomi kontener obsługujący serwer bazy danych redis a dopiero w następnej kolejności zależne od niego kontenery node1, node2, node3.</w:t>
+      </w:r>
+    </w:p>
+    <w:p>
+      <w:r>
+        <w:t>Po przygotowaniu środowiska możemy je uruchomić w trybie interaktywnym, poleceniem:</w:t>
+      </w:r>
+    </w:p>
+    <w:p>
+      <w:r>
+        <w:t>docker-compose up</w:t>
+      </w:r>
+    </w:p>
+    <w:p/>
+    <w:p>
+      <w:r>
+        <w:t xml:space="preserve">Gdy wszystkie kontenery zostaną uruchomione, możemy przetestować aplikację, wysyłając zapytanie http na port 80. W odpowiedzi dostaniem zawsze identyfikator następnego węzła z pośród trzech </w:t>
+      </w:r>
+      <w:r>
+        <w:t>odpowiedzialnych za obsługę zapytań http oraz kolejny numer licznika odwiedzin. Pokazuje to prawidłowe działanie komunikujących się ze sobą kontenerów oraz równoważenie obciążenia poprzez load balancer.  Widać również że kontenery korzystają z jednej tej samej bazy danych, ponieważ licznik odwiedzin jest odpowiednio zwiększany po każdym zapytaniu.</w:t>
+      </w:r>
+    </w:p>
+    <w:p/>
     <w:p>
       <w:pPr>
         <w:rPr>
@@ -699,32 +853,19 @@
           <w:szCs w:val="32"/>
         </w:rPr>
       </w:pPr>
-    </w:p>
-    <w:p>
-      <w:pPr>
+      <w:r>
         <w:rPr>
           <w:b/>
           <w:sz w:val="32"/>
           <w:szCs w:val="32"/>
         </w:rPr>
-      </w:pPr>
-      <w:r>
-        <w:rPr>
-          <w:b/>
-          <w:sz w:val="32"/>
-          <w:szCs w:val="32"/>
-        </w:rPr>
         <w:t>Koncepcja i architektura rozwiązania</w:t>
       </w:r>
     </w:p>
     <w:p>
-      <w:pPr>
-        <w:rPr>
-          <w:b/>
-          <w:sz w:val="32"/>
-          <w:szCs w:val="32"/>
-        </w:rPr>
-      </w:pPr>
+      <w:r>
+        <w:t xml:space="preserve">Nasza grupa zdecydowała się na stworzenie aplikacji pozwalającej jej użytkownikom wymieniać się plikami graficznymi </w:t>
+      </w:r>
     </w:p>
     <w:p>
       <w:pPr>
@@ -970,8 +1111,77 @@
           <w:sz w:val="28"/>
           <w:szCs w:val="28"/>
         </w:rPr>
-        <w:t>Wymagania funkcjonalne i niefunkcjonalne</w:t>
-      </w:r>
+        <w:t>Wymagania funkcjonalne:</w:t>
+      </w:r>
+    </w:p>
+    <w:p>
+      <w:pPr>
+        <w:rPr>
+          <w:b/>
+        </w:rPr>
+      </w:pPr>
+    </w:p>
+    <w:p>
+      <w:pPr>
+        <w:rPr>
+          <w:b/>
+          <w:sz w:val="28"/>
+          <w:szCs w:val="28"/>
+        </w:rPr>
+      </w:pPr>
+      <w:bookmarkStart w:id="0" w:name="_GoBack"/>
+      <w:bookmarkEnd w:id="0"/>
+      <w:r>
+        <w:rPr>
+          <w:b/>
+          <w:sz w:val="28"/>
+          <w:szCs w:val="28"/>
+        </w:rPr>
+        <w:t xml:space="preserve">Wymagania </w:t>
+      </w:r>
+      <w:r>
+        <w:rPr>
+          <w:b/>
+          <w:sz w:val="28"/>
+          <w:szCs w:val="28"/>
+        </w:rPr>
+        <w:t>niefunkcjonalne</w:t>
+      </w:r>
+      <w:r>
+        <w:rPr>
+          <w:b/>
+          <w:sz w:val="28"/>
+          <w:szCs w:val="28"/>
+        </w:rPr>
+        <w:t>:</w:t>
+      </w:r>
+    </w:p>
+    <w:p>
+      <w:pPr>
+        <w:rPr>
+          <w:b/>
+          <w:sz w:val="28"/>
+          <w:szCs w:val="28"/>
+        </w:rPr>
+      </w:pPr>
+    </w:p>
+    <w:p>
+      <w:pPr>
+        <w:rPr>
+          <w:b/>
+          <w:sz w:val="28"/>
+          <w:szCs w:val="28"/>
+        </w:rPr>
+      </w:pPr>
+    </w:p>
+    <w:p>
+      <w:pPr>
+        <w:rPr>
+          <w:b/>
+          <w:sz w:val="28"/>
+          <w:szCs w:val="28"/>
+        </w:rPr>
+      </w:pPr>
     </w:p>
     <w:p>
       <w:pPr>

</xml_diff>

<commit_message>
Dokumentacja pdf wysłana do prowadzącego
</commit_message>
<xml_diff>
--- a/Dokumentacja/Etap1/Etap 1 dokumentacja.docx
+++ b/Dokumentacja/Etap1/Etap 1 dokumentacja.docx
@@ -83,6 +83,7 @@
         <w:lastRenderedPageBreak/>
         <w:t xml:space="preserve">Opis rozwiązania </w:t>
       </w:r>
+      <w:proofErr w:type="spellStart"/>
       <w:r>
         <w:rPr>
           <w:b/>
@@ -91,16 +92,38 @@
         </w:rPr>
         <w:t>Docker</w:t>
       </w:r>
-    </w:p>
-    <w:p>
-      <w:r>
-        <w:t>Docker to zestaw narzędzi umożliwiających pracę z kontenerami w systemie operacyjnym Linux</w:t>
+      <w:proofErr w:type="spellEnd"/>
+    </w:p>
+    <w:p>
+      <w:proofErr w:type="spellStart"/>
+      <w:r>
+        <w:t>Docker</w:t>
+      </w:r>
+      <w:proofErr w:type="spellEnd"/>
+      <w:r>
+        <w:t xml:space="preserve"> to zestaw narzędzi umożliwiających pracę z kontenerami w systemie operacyjnym Linux</w:t>
       </w:r>
       <w:r>
         <w:t xml:space="preserve"> udostępniany na zasadach Open-Source</w:t>
       </w:r>
       <w:r>
-        <w:t>. Kontenery są dostępne w jądrze Linuxa już od pewnego czasu, ale dopiero za sprawą Dockera, zaczęły być popularne oraz wykorzystywane przez programistów, w szczególności do wygodnego udostępniania aplikacji, wraz z jej wszystkimi zależnościami (wszelkimi bibliotekami i narzędziami z których korzysta).  Można za jego pomocą tworzyć lekkie środowiska wirtualne, które nie posiadają części odpowiedzi</w:t>
+        <w:t xml:space="preserve">. Kontenery są dostępne w jądrze </w:t>
+      </w:r>
+      <w:proofErr w:type="spellStart"/>
+      <w:r>
+        <w:t>Linuxa</w:t>
+      </w:r>
+      <w:proofErr w:type="spellEnd"/>
+      <w:r>
+        <w:t xml:space="preserve"> już od pewnego czasu, ale dopiero za sprawą </w:t>
+      </w:r>
+      <w:proofErr w:type="spellStart"/>
+      <w:r>
+        <w:t>Dockera</w:t>
+      </w:r>
+      <w:proofErr w:type="spellEnd"/>
+      <w:r>
+        <w:t>, zaczęły być popularne oraz wykorzystywane przez programistów, w szczególności do wygodnego udostępniania aplikacji, wraz z jej wszystkimi zależnościami (wszelkimi bibliotekami i narzędziami z których korzysta).  Można za jego pomocą tworzyć lekkie środowiska wirtualne, które nie posiadają części odpowiedzi</w:t>
       </w:r>
       <w:r>
         <w:t>alnej za wirtualizację sprzętu.</w:t>
@@ -163,8 +186,13 @@
       </w:r>
     </w:p>
     <w:p>
-      <w:r>
-        <w:t xml:space="preserve">Docker </w:t>
+      <w:proofErr w:type="spellStart"/>
+      <w:r>
+        <w:t>Docker</w:t>
+      </w:r>
+      <w:proofErr w:type="spellEnd"/>
+      <w:r>
+        <w:t xml:space="preserve"> </w:t>
       </w:r>
       <w:r>
         <w:t>składa się z narzędzi:</w:t>
@@ -178,8 +206,13 @@
           <w:numId w:val="3"/>
         </w:numPr>
       </w:pPr>
-      <w:r>
-        <w:t>Docker Engine – służy do tworzenia, zarządzania i uruchamiania kontenerów.</w:t>
+      <w:proofErr w:type="spellStart"/>
+      <w:r>
+        <w:t>Docker</w:t>
+      </w:r>
+      <w:proofErr w:type="spellEnd"/>
+      <w:r>
+        <w:t xml:space="preserve"> Engine – służy do tworzenia, zarządzania i uruchamiania kontenerów.</w:t>
       </w:r>
     </w:p>
     <w:p>
@@ -190,13 +223,34 @@
           <w:numId w:val="3"/>
         </w:numPr>
       </w:pPr>
-      <w:r>
-        <w:t>Docker Hub – służy do dzielenia się obrazami kontenerów między ich użytkownikami (obrazy mogą być dostępne zarówno publicznie jak i tylko dla ograniczonej grupy odbiorów)</w:t>
-      </w:r>
-    </w:p>
-    <w:p>
-      <w:r>
-        <w:t>Za pomocą narzędzia Docker Engine możemy przygotować obrazy kontenerów, które następnie będą uruchamiane na konkretnych kontenerach. Obraz przygotowuje się wykorzystując specjalny plik Dockerfile:</w:t>
+      <w:proofErr w:type="spellStart"/>
+      <w:r>
+        <w:t>Docker</w:t>
+      </w:r>
+      <w:proofErr w:type="spellEnd"/>
+      <w:r>
+        <w:t xml:space="preserve"> Hub – służy do dzielenia się obrazami kontenerów między ich użytkownikami (obrazy mogą być dostępne zarówno publicznie jak i tylko dla ograniczonej grupy odbiorów)</w:t>
+      </w:r>
+    </w:p>
+    <w:p>
+      <w:r>
+        <w:t xml:space="preserve">Za pomocą narzędzia </w:t>
+      </w:r>
+      <w:proofErr w:type="spellStart"/>
+      <w:r>
+        <w:t>Docker</w:t>
+      </w:r>
+      <w:proofErr w:type="spellEnd"/>
+      <w:r>
+        <w:t xml:space="preserve"> Engine możemy przygotować obrazy kontenerów, które następnie będą uruchamiane na konkretnych kontenerach. Obraz przygotowuje się wykorzystując specjalny plik </w:t>
+      </w:r>
+      <w:proofErr w:type="spellStart"/>
+      <w:r>
+        <w:t>Dockerfile</w:t>
+      </w:r>
+      <w:proofErr w:type="spellEnd"/>
+      <w:r>
+        <w:t>:</w:t>
       </w:r>
     </w:p>
     <w:p>
@@ -226,52 +280,102 @@
           <w:sz w:val="28"/>
           <w:szCs w:val="28"/>
         </w:rPr>
-        <w:t>ADD . /code</w:t>
-      </w:r>
-    </w:p>
-    <w:p>
-      <w:pPr>
-        <w:rPr>
-          <w:sz w:val="28"/>
-          <w:szCs w:val="28"/>
-        </w:rPr>
-      </w:pPr>
-      <w:r>
-        <w:rPr>
-          <w:sz w:val="28"/>
-          <w:szCs w:val="28"/>
-        </w:rPr>
-        <w:t>WORKDIR /code</w:t>
-      </w:r>
-    </w:p>
-    <w:p>
-      <w:pPr>
-        <w:rPr>
-          <w:sz w:val="28"/>
-          <w:szCs w:val="28"/>
-        </w:rPr>
-      </w:pPr>
-      <w:r>
-        <w:rPr>
-          <w:sz w:val="28"/>
-          <w:szCs w:val="28"/>
-        </w:rPr>
-        <w:t>RUN pip install -r requirements.txt</w:t>
-      </w:r>
-    </w:p>
-    <w:p>
-      <w:pPr>
-        <w:rPr>
-          <w:sz w:val="28"/>
-          <w:szCs w:val="28"/>
-        </w:rPr>
-      </w:pPr>
-      <w:r>
-        <w:rPr>
-          <w:sz w:val="28"/>
-          <w:szCs w:val="28"/>
-        </w:rPr>
-        <w:t>CMD python app.py</w:t>
+        <w:t>ADD . /</w:t>
+      </w:r>
+      <w:proofErr w:type="spellStart"/>
+      <w:r>
+        <w:rPr>
+          <w:sz w:val="28"/>
+          <w:szCs w:val="28"/>
+        </w:rPr>
+        <w:t>code</w:t>
+      </w:r>
+      <w:proofErr w:type="spellEnd"/>
+    </w:p>
+    <w:p>
+      <w:pPr>
+        <w:rPr>
+          <w:sz w:val="28"/>
+          <w:szCs w:val="28"/>
+        </w:rPr>
+      </w:pPr>
+      <w:r>
+        <w:rPr>
+          <w:sz w:val="28"/>
+          <w:szCs w:val="28"/>
+        </w:rPr>
+        <w:t>WORKDIR /</w:t>
+      </w:r>
+      <w:proofErr w:type="spellStart"/>
+      <w:r>
+        <w:rPr>
+          <w:sz w:val="28"/>
+          <w:szCs w:val="28"/>
+        </w:rPr>
+        <w:t>code</w:t>
+      </w:r>
+      <w:proofErr w:type="spellEnd"/>
+    </w:p>
+    <w:p>
+      <w:pPr>
+        <w:rPr>
+          <w:sz w:val="28"/>
+          <w:szCs w:val="28"/>
+        </w:rPr>
+      </w:pPr>
+      <w:r>
+        <w:rPr>
+          <w:sz w:val="28"/>
+          <w:szCs w:val="28"/>
+        </w:rPr>
+        <w:t xml:space="preserve">RUN pip </w:t>
+      </w:r>
+      <w:proofErr w:type="spellStart"/>
+      <w:r>
+        <w:rPr>
+          <w:sz w:val="28"/>
+          <w:szCs w:val="28"/>
+        </w:rPr>
+        <w:t>install</w:t>
+      </w:r>
+      <w:proofErr w:type="spellEnd"/>
+      <w:r>
+        <w:rPr>
+          <w:sz w:val="28"/>
+          <w:szCs w:val="28"/>
+        </w:rPr>
+        <w:t xml:space="preserve"> -r requirements.txt</w:t>
+      </w:r>
+    </w:p>
+    <w:p>
+      <w:pPr>
+        <w:rPr>
+          <w:sz w:val="28"/>
+          <w:szCs w:val="28"/>
+        </w:rPr>
+      </w:pPr>
+      <w:r>
+        <w:rPr>
+          <w:sz w:val="28"/>
+          <w:szCs w:val="28"/>
+        </w:rPr>
+        <w:t xml:space="preserve">CMD </w:t>
+      </w:r>
+      <w:proofErr w:type="spellStart"/>
+      <w:r>
+        <w:rPr>
+          <w:sz w:val="28"/>
+          <w:szCs w:val="28"/>
+        </w:rPr>
+        <w:t>python</w:t>
+      </w:r>
+      <w:proofErr w:type="spellEnd"/>
+      <w:r>
+        <w:rPr>
+          <w:sz w:val="28"/>
+          <w:szCs w:val="28"/>
+        </w:rPr>
+        <w:t xml:space="preserve"> app.py</w:t>
       </w:r>
     </w:p>
     <w:p>
@@ -279,7 +383,23 @@
         <w:t>W pliku tym określamy na podstawie jakiego obrazu budujemy nasz obraz oraz mamy do dyspozycji różne instrukcje, dodające do naszego obrazu jakieś pliki, bądź wywołujące polecenia. Każda instrukcja stano</w:t>
       </w:r>
       <w:r>
-        <w:t>wi tak zwaną warstwę, po wywołaniu której Docker Engine zapamiętuje jakie zmiany zaszły w obrazie. Dzięki temu po dokonaniu zmiany w naszym obrazie, do naszych współpracowników bądź na platformę DockerHub musimy wysłać tylko paczkę zawierającą tą zmianę, co znacznie przyśpiesza pracę z obrazami kontenerów.</w:t>
+        <w:t xml:space="preserve">wi tak zwaną warstwę, po wywołaniu której </w:t>
+      </w:r>
+      <w:proofErr w:type="spellStart"/>
+      <w:r>
+        <w:t>Docker</w:t>
+      </w:r>
+      <w:proofErr w:type="spellEnd"/>
+      <w:r>
+        <w:t xml:space="preserve"> Engine zapamiętuje jakie zmiany zaszły w obrazie. Dzięki temu po dokonaniu zmiany w naszym obrazie, do naszych współpracowników bądź na platformę </w:t>
+      </w:r>
+      <w:proofErr w:type="spellStart"/>
+      <w:r>
+        <w:t>DockerHub</w:t>
+      </w:r>
+      <w:proofErr w:type="spellEnd"/>
+      <w:r>
+        <w:t xml:space="preserve"> musimy wysłać tylko paczkę zawierającą tą zmianę, co znacznie przyśpiesza pracę z obrazami kontenerów.</w:t>
       </w:r>
       <w:r>
         <w:t xml:space="preserve"> </w:t>
@@ -289,8 +409,13 @@
       <w:r>
         <w:t xml:space="preserve">Przygotowane obrazy można następnie uruchamiać na kontenerach. Kontenery działają w odseparowanym środowisku i można się z nimi komunikować na przykład wykorzystując </w:t>
       </w:r>
-      <w:r>
-        <w:t>Sockety. Domyślnie wszystkie uruchomione kontenery znajdują się w jednej wirtualnej sieci, ale mamy możliwość zmapowania portu konkretnego kontenera, z portem fizycznej maszyny na której kontenery są uruchamiane:</w:t>
+      <w:proofErr w:type="spellStart"/>
+      <w:r>
+        <w:t>Sockety</w:t>
+      </w:r>
+      <w:proofErr w:type="spellEnd"/>
+      <w:r>
+        <w:t>. Domyślnie wszystkie uruchomione kontenery znajdują się w jednej wirtualnej sieci, ale mamy możliwość zmapowania portu konkretnego kontenera, z portem fizycznej maszyny na której kontenery są uruchamiane:</w:t>
       </w:r>
     </w:p>
     <w:p>
@@ -358,22 +483,86 @@
           <w:szCs w:val="28"/>
         </w:rPr>
       </w:pPr>
-      <w:r>
-        <w:rPr>
-          <w:b/>
-          <w:sz w:val="28"/>
-          <w:szCs w:val="28"/>
-        </w:rPr>
-        <w:t>Narzedzie Docker Compose</w:t>
-      </w:r>
-    </w:p>
-    <w:p>
-      <w:r>
-        <w:t xml:space="preserve">Podczas poznawania narzędzia docker natrafiliśmy na program Docker Compose. Służy on do wygodnego skonfigurowania środowiska składającego się z wielu współpracujących ze sobą kontenerów. Za pomocą jednego pliku konfiguracyjnego </w:t>
-      </w:r>
+      <w:proofErr w:type="spellStart"/>
+      <w:r>
+        <w:rPr>
+          <w:b/>
+          <w:sz w:val="28"/>
+          <w:szCs w:val="28"/>
+        </w:rPr>
+        <w:t>Narzedzie</w:t>
+      </w:r>
+      <w:proofErr w:type="spellEnd"/>
+      <w:r>
+        <w:rPr>
+          <w:b/>
+          <w:sz w:val="28"/>
+          <w:szCs w:val="28"/>
+        </w:rPr>
+        <w:t xml:space="preserve"> </w:t>
+      </w:r>
+      <w:proofErr w:type="spellStart"/>
+      <w:r>
+        <w:rPr>
+          <w:b/>
+          <w:sz w:val="28"/>
+          <w:szCs w:val="28"/>
+        </w:rPr>
+        <w:t>Docker</w:t>
+      </w:r>
+      <w:proofErr w:type="spellEnd"/>
+      <w:r>
+        <w:rPr>
+          <w:b/>
+          <w:sz w:val="28"/>
+          <w:szCs w:val="28"/>
+        </w:rPr>
+        <w:t xml:space="preserve"> </w:t>
+      </w:r>
+      <w:proofErr w:type="spellStart"/>
+      <w:r>
+        <w:rPr>
+          <w:b/>
+          <w:sz w:val="28"/>
+          <w:szCs w:val="28"/>
+        </w:rPr>
+        <w:t>Compose</w:t>
+      </w:r>
+      <w:proofErr w:type="spellEnd"/>
+    </w:p>
+    <w:p>
+      <w:r>
+        <w:t xml:space="preserve">Podczas poznawania narzędzia </w:t>
+      </w:r>
+      <w:proofErr w:type="spellStart"/>
+      <w:r>
+        <w:t>docker</w:t>
+      </w:r>
+      <w:proofErr w:type="spellEnd"/>
+      <w:r>
+        <w:t xml:space="preserve"> natrafiliśmy na program </w:t>
+      </w:r>
+      <w:proofErr w:type="spellStart"/>
+      <w:r>
+        <w:t>Docker</w:t>
+      </w:r>
+      <w:proofErr w:type="spellEnd"/>
+      <w:r>
+        <w:t xml:space="preserve"> </w:t>
+      </w:r>
+      <w:proofErr w:type="spellStart"/>
+      <w:r>
+        <w:t>Compose</w:t>
+      </w:r>
+      <w:proofErr w:type="spellEnd"/>
+      <w:r>
+        <w:t xml:space="preserve">. Służy on do wygodnego skonfigurowania środowiska składającego się z wielu współpracujących ze sobą kontenerów. Za pomocą jednego pliku konfiguracyjnego </w:t>
+      </w:r>
+      <w:proofErr w:type="spellStart"/>
       <w:r>
         <w:t>docker-compose.yml</w:t>
       </w:r>
+      <w:proofErr w:type="spellEnd"/>
       <w:r>
         <w:t xml:space="preserve"> można zestawić wiele komunikujących się ze sobą kontenerów, ustalić topologię wirtualnych sieci a następnie nadzorować ich wspólną pracę. Daje to niezwykłą wygodę, pozwalając zawrzeć w jednym miejscu konfigurację architektury projektu oraz podzielić się nią ze współpracownikami, wymieniając jeden pliki konfiguracyjny oraz udostępniając odpowiednie obrazy kontenerów. </w:t>
       </w:r>
@@ -409,12 +598,46 @@
           <w:sz w:val="28"/>
           <w:szCs w:val="28"/>
         </w:rPr>
-        <w:t>chomienia dostępnych w sieci wybranych konfiguracji demonstrujących wykorzystanie Docker</w:t>
-      </w:r>
-    </w:p>
-    <w:p>
-      <w:r>
-        <w:t xml:space="preserve">Poznając narzędzie Docker oraz Docker Compose postanowiliśmy uruchomić i przetestować prostą aplikację o strukturze zbliżonej do aplikacji jaką docelowo chcemy wykonać w ramach projektu. Postanowiliśmy skonfigurować i uruchomić aplikację wykorzystując kilka popularnych konfiguracji demonstracyjnych. </w:t>
+        <w:t xml:space="preserve">chomienia dostępnych w sieci wybranych konfiguracji demonstrujących wykorzystanie </w:t>
+      </w:r>
+      <w:proofErr w:type="spellStart"/>
+      <w:r>
+        <w:rPr>
+          <w:b/>
+          <w:sz w:val="28"/>
+          <w:szCs w:val="28"/>
+        </w:rPr>
+        <w:t>Docker</w:t>
+      </w:r>
+      <w:proofErr w:type="spellEnd"/>
+    </w:p>
+    <w:p>
+      <w:r>
+        <w:t xml:space="preserve">Poznając narzędzie </w:t>
+      </w:r>
+      <w:proofErr w:type="spellStart"/>
+      <w:r>
+        <w:t>Docker</w:t>
+      </w:r>
+      <w:proofErr w:type="spellEnd"/>
+      <w:r>
+        <w:t xml:space="preserve"> oraz </w:t>
+      </w:r>
+      <w:proofErr w:type="spellStart"/>
+      <w:r>
+        <w:t>Docker</w:t>
+      </w:r>
+      <w:proofErr w:type="spellEnd"/>
+      <w:r>
+        <w:t xml:space="preserve"> </w:t>
+      </w:r>
+      <w:proofErr w:type="spellStart"/>
+      <w:r>
+        <w:t>Compose</w:t>
+      </w:r>
+      <w:proofErr w:type="spellEnd"/>
+      <w:r>
+        <w:t xml:space="preserve"> postanowiliśmy uruchomić i przetestować prostą aplikację o strukturze zbliżonej do aplikacji jaką docelowo chcemy wykonać w ramach projektu. Postanowiliśmy skonfigurować i uruchomić aplikację wykorzystując kilka popularnych konfiguracji demonstracyjnych. </w:t>
       </w:r>
     </w:p>
     <w:p>
@@ -475,11 +698,45 @@
     </w:p>
     <w:p>
       <w:r>
-        <w:t xml:space="preserve">Wszystkie zapytania kierowane są najpierw do Load Balancera (kontener 1), który następnie rozdziela je pomiędzy trzy kontenery odpowiedzialne za ich obsługę. Load Balancer został zrealizowany za pomocą oficjalnego obrazu serwera http </w:t>
-      </w:r>
+        <w:t xml:space="preserve">Wszystkie zapytania kierowane są najpierw do </w:t>
+      </w:r>
+      <w:proofErr w:type="spellStart"/>
+      <w:r>
+        <w:t>Load</w:t>
+      </w:r>
+      <w:proofErr w:type="spellEnd"/>
+      <w:r>
+        <w:t xml:space="preserve"> </w:t>
+      </w:r>
+      <w:proofErr w:type="spellStart"/>
+      <w:r>
+        <w:t>Balancera</w:t>
+      </w:r>
+      <w:proofErr w:type="spellEnd"/>
+      <w:r>
+        <w:t xml:space="preserve"> (kontener 1), który następnie rozdziela je pomiędzy trzy kontenery odpowiedzialne za ich obsługę. </w:t>
+      </w:r>
+      <w:proofErr w:type="spellStart"/>
+      <w:r>
+        <w:t>Load</w:t>
+      </w:r>
+      <w:proofErr w:type="spellEnd"/>
+      <w:r>
+        <w:t xml:space="preserve"> </w:t>
+      </w:r>
+      <w:proofErr w:type="spellStart"/>
+      <w:r>
+        <w:t>Balancer</w:t>
+      </w:r>
+      <w:proofErr w:type="spellEnd"/>
+      <w:r>
+        <w:t xml:space="preserve"> został zrealizowany za pomocą oficjalnego obrazu serwera http </w:t>
+      </w:r>
+      <w:proofErr w:type="spellStart"/>
       <w:r>
         <w:t>nginx</w:t>
       </w:r>
+      <w:proofErr w:type="spellEnd"/>
       <w:r>
         <w:t xml:space="preserve">. Do serwera został przekazany </w:t>
       </w:r>
@@ -494,22 +751,54 @@
     </w:p>
     <w:p>
       <w:r>
-        <w:t xml:space="preserve">    upstream myapp1 {</w:t>
-      </w:r>
-    </w:p>
-    <w:p>
-      <w:r>
-        <w:t xml:space="preserve">        server srv1.example.com;</w:t>
-      </w:r>
-    </w:p>
-    <w:p>
-      <w:r>
-        <w:t xml:space="preserve">        server srv2.example.com;</w:t>
-      </w:r>
-    </w:p>
-    <w:p>
-      <w:r>
-        <w:t xml:space="preserve">        server srv3.example.com;</w:t>
+        <w:t xml:space="preserve">    </w:t>
+      </w:r>
+      <w:proofErr w:type="spellStart"/>
+      <w:r>
+        <w:t>upstream</w:t>
+      </w:r>
+      <w:proofErr w:type="spellEnd"/>
+      <w:r>
+        <w:t xml:space="preserve"> myapp1 {</w:t>
+      </w:r>
+    </w:p>
+    <w:p>
+      <w:r>
+        <w:t xml:space="preserve">        </w:t>
+      </w:r>
+      <w:proofErr w:type="spellStart"/>
+      <w:r>
+        <w:t>server</w:t>
+      </w:r>
+      <w:proofErr w:type="spellEnd"/>
+      <w:r>
+        <w:t xml:space="preserve"> srv1.example.com;</w:t>
+      </w:r>
+    </w:p>
+    <w:p>
+      <w:r>
+        <w:t xml:space="preserve">        </w:t>
+      </w:r>
+      <w:proofErr w:type="spellStart"/>
+      <w:r>
+        <w:t>server</w:t>
+      </w:r>
+      <w:proofErr w:type="spellEnd"/>
+      <w:r>
+        <w:t xml:space="preserve"> srv2.example.com;</w:t>
+      </w:r>
+    </w:p>
+    <w:p>
+      <w:r>
+        <w:t xml:space="preserve">        </w:t>
+      </w:r>
+      <w:proofErr w:type="spellStart"/>
+      <w:r>
+        <w:t>server</w:t>
+      </w:r>
+      <w:proofErr w:type="spellEnd"/>
+      <w:r>
+        <w:t xml:space="preserve"> srv3.example.com;</w:t>
       </w:r>
     </w:p>
     <w:p>
@@ -520,23 +809,55 @@
     <w:p/>
     <w:p>
       <w:r>
-        <w:t xml:space="preserve">    server {</w:t>
-      </w:r>
-    </w:p>
-    <w:p>
-      <w:r>
-        <w:t xml:space="preserve">        listen 80;</w:t>
+        <w:t xml:space="preserve">    </w:t>
+      </w:r>
+      <w:proofErr w:type="spellStart"/>
+      <w:r>
+        <w:t>server</w:t>
+      </w:r>
+      <w:proofErr w:type="spellEnd"/>
+      <w:r>
+        <w:t xml:space="preserve"> {</w:t>
+      </w:r>
+    </w:p>
+    <w:p>
+      <w:r>
+        <w:t xml:space="preserve">        </w:t>
+      </w:r>
+      <w:proofErr w:type="spellStart"/>
+      <w:r>
+        <w:t>listen</w:t>
+      </w:r>
+      <w:proofErr w:type="spellEnd"/>
+      <w:r>
+        <w:t xml:space="preserve"> 80;</w:t>
       </w:r>
     </w:p>
     <w:p/>
     <w:p>
       <w:r>
-        <w:t xml:space="preserve">        location / {</w:t>
-      </w:r>
-    </w:p>
-    <w:p>
-      <w:r>
-        <w:t xml:space="preserve">            proxy_pass http://myapp1;</w:t>
+        <w:t xml:space="preserve">        </w:t>
+      </w:r>
+      <w:proofErr w:type="spellStart"/>
+      <w:r>
+        <w:t>location</w:t>
+      </w:r>
+      <w:proofErr w:type="spellEnd"/>
+      <w:r>
+        <w:t xml:space="preserve"> / {</w:t>
+      </w:r>
+    </w:p>
+    <w:p>
+      <w:r>
+        <w:t xml:space="preserve">            </w:t>
+      </w:r>
+      <w:proofErr w:type="spellStart"/>
+      <w:r>
+        <w:t>proxy_pass</w:t>
+      </w:r>
+      <w:proofErr w:type="spellEnd"/>
+      <w:r>
+        <w:t xml:space="preserve"> http://myapp1;</w:t>
       </w:r>
     </w:p>
     <w:p>
@@ -556,19 +877,58 @@
     </w:p>
     <w:p>
       <w:r>
-        <w:t xml:space="preserve">Takie ustawienie sprawia że zachowuje się on jak load balancer przekazując zapytania do jednego z trzech dostępnych serwerów. Serwery wybierane są przy wykorzystaniu domyślnego algorytmu </w:t>
-      </w:r>
+        <w:t xml:space="preserve">Takie ustawienie sprawia że zachowuje się on jak </w:t>
+      </w:r>
+      <w:proofErr w:type="spellStart"/>
+      <w:r>
+        <w:t>load</w:t>
+      </w:r>
+      <w:proofErr w:type="spellEnd"/>
+      <w:r>
+        <w:t xml:space="preserve"> </w:t>
+      </w:r>
+      <w:proofErr w:type="spellStart"/>
+      <w:r>
+        <w:t>balancer</w:t>
+      </w:r>
+      <w:proofErr w:type="spellEnd"/>
+      <w:r>
+        <w:t xml:space="preserve"> przekazując zapytania do jednego z trzech dostępnych serwerów. Serwery wybierane są przy wykorzystaniu domyślnego algorytmu </w:t>
+      </w:r>
+      <w:proofErr w:type="spellStart"/>
       <w:r>
         <w:t>round-robin</w:t>
       </w:r>
-      <w:r>
-        <w:t>. By zbudować obraz serwera nginx wygenerowaliśmy następujący plik konfiguracyjny Dockerfile:</w:t>
-      </w:r>
-    </w:p>
-    <w:p>
-      <w:r>
-        <w:t>FROM nginx</w:t>
-      </w:r>
+      <w:proofErr w:type="spellEnd"/>
+      <w:r>
+        <w:t xml:space="preserve">. By zbudować obraz serwera </w:t>
+      </w:r>
+      <w:proofErr w:type="spellStart"/>
+      <w:r>
+        <w:t>nginx</w:t>
+      </w:r>
+      <w:proofErr w:type="spellEnd"/>
+      <w:r>
+        <w:t xml:space="preserve"> wygenerowaliśmy następujący plik konfiguracyjny </w:t>
+      </w:r>
+      <w:proofErr w:type="spellStart"/>
+      <w:r>
+        <w:t>Dockerfile</w:t>
+      </w:r>
+      <w:proofErr w:type="spellEnd"/>
+      <w:r>
+        <w:t>:</w:t>
+      </w:r>
+    </w:p>
+    <w:p>
+      <w:r>
+        <w:t xml:space="preserve">FROM </w:t>
+      </w:r>
+      <w:proofErr w:type="spellStart"/>
+      <w:r>
+        <w:t>nginx</w:t>
+      </w:r>
+      <w:proofErr w:type="spellEnd"/>
     </w:p>
     <w:p>
       <w:r>
@@ -577,13 +937,63 @@
     </w:p>
     <w:p>
       <w:r>
-        <w:t>COPY nginx.conf /etc/nginx/nginx.conf</w:t>
-      </w:r>
-    </w:p>
-    <w:p>
-      <w:r>
-        <w:t>W pliku tym zawarta jest informacja o obrazie na jakim będzie bazował nasz obraz (oficjalny obraz serwera nginx z DockerHub) oraz polecenie dodające nasz plik konfiguracyjny nginx.conf</w:t>
-      </w:r>
+        <w:t xml:space="preserve">COPY </w:t>
+      </w:r>
+      <w:proofErr w:type="spellStart"/>
+      <w:r>
+        <w:t>nginx.conf</w:t>
+      </w:r>
+      <w:proofErr w:type="spellEnd"/>
+      <w:r>
+        <w:t xml:space="preserve"> /</w:t>
+      </w:r>
+      <w:proofErr w:type="spellStart"/>
+      <w:r>
+        <w:t>etc</w:t>
+      </w:r>
+      <w:proofErr w:type="spellEnd"/>
+      <w:r>
+        <w:t>/</w:t>
+      </w:r>
+      <w:proofErr w:type="spellStart"/>
+      <w:r>
+        <w:t>nginx</w:t>
+      </w:r>
+      <w:proofErr w:type="spellEnd"/>
+      <w:r>
+        <w:t>/</w:t>
+      </w:r>
+      <w:proofErr w:type="spellStart"/>
+      <w:r>
+        <w:t>nginx.conf</w:t>
+      </w:r>
+      <w:proofErr w:type="spellEnd"/>
+    </w:p>
+    <w:p>
+      <w:r>
+        <w:t xml:space="preserve">W pliku tym zawarta jest informacja o obrazie na jakim będzie bazował nasz obraz (oficjalny obraz serwera </w:t>
+      </w:r>
+      <w:proofErr w:type="spellStart"/>
+      <w:r>
+        <w:t>nginx</w:t>
+      </w:r>
+      <w:proofErr w:type="spellEnd"/>
+      <w:r>
+        <w:t xml:space="preserve"> z </w:t>
+      </w:r>
+      <w:proofErr w:type="spellStart"/>
+      <w:r>
+        <w:t>DockerHub</w:t>
+      </w:r>
+      <w:proofErr w:type="spellEnd"/>
+      <w:r>
+        <w:t xml:space="preserve">) oraz polecenie dodające nasz plik konfiguracyjny </w:t>
+      </w:r>
+      <w:proofErr w:type="spellStart"/>
+      <w:r>
+        <w:t>nginx.conf</w:t>
+      </w:r>
+      <w:proofErr w:type="spellEnd"/>
     </w:p>
     <w:p>
       <w:r>
@@ -591,20 +1001,91 @@
       </w:r>
     </w:p>
     <w:p>
-      <w:r>
-        <w:t xml:space="preserve">docker build -t </w:t>
-      </w:r>
+      <w:proofErr w:type="spellStart"/>
+      <w:r>
+        <w:t>docker</w:t>
+      </w:r>
+      <w:proofErr w:type="spellEnd"/>
+      <w:r>
+        <w:t xml:space="preserve"> </w:t>
+      </w:r>
+      <w:proofErr w:type="spellStart"/>
+      <w:r>
+        <w:t>build</w:t>
+      </w:r>
+      <w:proofErr w:type="spellEnd"/>
+      <w:r>
+        <w:t xml:space="preserve"> -t </w:t>
+      </w:r>
+      <w:proofErr w:type="spellStart"/>
       <w:r>
         <w:t>przlada</w:t>
       </w:r>
-      <w:r>
-        <w:t>/nginx .</w:t>
+      <w:proofErr w:type="spellEnd"/>
+      <w:r>
+        <w:t>/</w:t>
+      </w:r>
+      <w:proofErr w:type="spellStart"/>
+      <w:r>
+        <w:t>nginx</w:t>
+      </w:r>
+      <w:proofErr w:type="spellEnd"/>
+      <w:r>
+        <w:t xml:space="preserve"> .</w:t>
       </w:r>
     </w:p>
     <w:p/>
     <w:p>
       <w:r>
-        <w:t xml:space="preserve">Zapytania są poprzez Load Balancer przekazywane do kontenerów na których uruchomiony jest serwer WWW z działająca bardzo prostą aplikacją w języku Python wykorzystującej framework Flask. Aplikacja obsługuje zapytanie protokołu http oraz odpowiada na nie wysyłając stronę html z identyfikatorem </w:t>
+        <w:t xml:space="preserve">Zapytania są poprzez </w:t>
+      </w:r>
+      <w:proofErr w:type="spellStart"/>
+      <w:r>
+        <w:t>Load</w:t>
+      </w:r>
+      <w:proofErr w:type="spellEnd"/>
+      <w:r>
+        <w:t xml:space="preserve"> </w:t>
+      </w:r>
+      <w:proofErr w:type="spellStart"/>
+      <w:r>
+        <w:t>Balancer</w:t>
+      </w:r>
+      <w:proofErr w:type="spellEnd"/>
+      <w:r>
+        <w:t xml:space="preserve"> przekazywane do kontenerów na których uruchomiony jest serwer WWW z działająca bardzo prostą aplikacją w języku </w:t>
+      </w:r>
+      <w:proofErr w:type="spellStart"/>
+      <w:r>
+        <w:t>Python</w:t>
+      </w:r>
+      <w:proofErr w:type="spellEnd"/>
+      <w:r>
+        <w:t xml:space="preserve"> wykorzystującej </w:t>
+      </w:r>
+      <w:proofErr w:type="spellStart"/>
+      <w:r>
+        <w:t>framework</w:t>
+      </w:r>
+      <w:proofErr w:type="spellEnd"/>
+      <w:r>
+        <w:t xml:space="preserve"> </w:t>
+      </w:r>
+      <w:proofErr w:type="spellStart"/>
+      <w:r>
+        <w:t>Flask</w:t>
+      </w:r>
+      <w:proofErr w:type="spellEnd"/>
+      <w:r>
+        <w:t xml:space="preserve">. Aplikacja obsługuje zapytanie protokołu http oraz odpowiada na nie wysyłając stronę </w:t>
+      </w:r>
+      <w:proofErr w:type="spellStart"/>
+      <w:r>
+        <w:t>html</w:t>
+      </w:r>
+      <w:proofErr w:type="spellEnd"/>
+      <w:r>
+        <w:t xml:space="preserve"> z identyfikatorem </w:t>
       </w:r>
       <w:r>
         <w:t>kontenera, oraz wartością zwiększoną wartością licznika odwiedzin, który przechowywany jest w bazie danych. Poniżej znajduje się najważniejsza część kodu tej aplikacji:</w:t>
@@ -612,13 +1093,42 @@
     </w:p>
     <w:p/>
     <w:p>
-      <w:r>
-        <w:t>redis = Redis(host='redis', port=6379)</w:t>
-      </w:r>
-    </w:p>
-    <w:p>
-      <w:r>
-        <w:t>@app.route('/')</w:t>
+      <w:proofErr w:type="spellStart"/>
+      <w:r>
+        <w:t>redis</w:t>
+      </w:r>
+      <w:proofErr w:type="spellEnd"/>
+      <w:r>
+        <w:t xml:space="preserve"> = </w:t>
+      </w:r>
+      <w:proofErr w:type="spellStart"/>
+      <w:r>
+        <w:t>Redis</w:t>
+      </w:r>
+      <w:proofErr w:type="spellEnd"/>
+      <w:r>
+        <w:t>(host='</w:t>
+      </w:r>
+      <w:proofErr w:type="spellStart"/>
+      <w:r>
+        <w:t>redis</w:t>
+      </w:r>
+      <w:proofErr w:type="spellEnd"/>
+      <w:r>
+        <w:t>', port=6379)</w:t>
+      </w:r>
+    </w:p>
+    <w:p>
+      <w:r>
+        <w:t>@</w:t>
+      </w:r>
+      <w:proofErr w:type="spellStart"/>
+      <w:r>
+        <w:t>app.route</w:t>
+      </w:r>
+      <w:proofErr w:type="spellEnd"/>
+      <w:r>
+        <w:t>('/')</w:t>
       </w:r>
     </w:p>
     <w:p>
@@ -628,12 +1138,84 @@
     </w:p>
     <w:p>
       <w:r>
-        <w:t xml:space="preserve">    redis.incr('hits')</w:t>
-      </w:r>
-    </w:p>
-    <w:p>
-      <w:r>
-        <w:t xml:space="preserve">    return 'Hello World on'+os.getenv('HOSTNAME', "Brak")+'! I have been seen %s times.' % redis.get('hits')</w:t>
+        <w:t xml:space="preserve">    </w:t>
+      </w:r>
+      <w:proofErr w:type="spellStart"/>
+      <w:r>
+        <w:t>redis.incr</w:t>
+      </w:r>
+      <w:proofErr w:type="spellEnd"/>
+      <w:r>
+        <w:t>('</w:t>
+      </w:r>
+      <w:proofErr w:type="spellStart"/>
+      <w:r>
+        <w:t>hits</w:t>
+      </w:r>
+      <w:proofErr w:type="spellEnd"/>
+      <w:r>
+        <w:t>')</w:t>
+      </w:r>
+    </w:p>
+    <w:p>
+      <w:r>
+        <w:t xml:space="preserve">    return 'Hello World on'+</w:t>
+      </w:r>
+      <w:proofErr w:type="spellStart"/>
+      <w:r>
+        <w:t>os.getenv</w:t>
+      </w:r>
+      <w:proofErr w:type="spellEnd"/>
+      <w:r>
+        <w:t xml:space="preserve">('HOSTNAME', "Brak")+'! I </w:t>
+      </w:r>
+      <w:proofErr w:type="spellStart"/>
+      <w:r>
+        <w:t>have</w:t>
+      </w:r>
+      <w:proofErr w:type="spellEnd"/>
+      <w:r>
+        <w:t xml:space="preserve"> </w:t>
+      </w:r>
+      <w:proofErr w:type="spellStart"/>
+      <w:r>
+        <w:t>been</w:t>
+      </w:r>
+      <w:proofErr w:type="spellEnd"/>
+      <w:r>
+        <w:t xml:space="preserve"> </w:t>
+      </w:r>
+      <w:proofErr w:type="spellStart"/>
+      <w:r>
+        <w:t>seen</w:t>
+      </w:r>
+      <w:proofErr w:type="spellEnd"/>
+      <w:r>
+        <w:t xml:space="preserve"> %s </w:t>
+      </w:r>
+      <w:proofErr w:type="spellStart"/>
+      <w:r>
+        <w:t>times</w:t>
+      </w:r>
+      <w:proofErr w:type="spellEnd"/>
+      <w:r>
+        <w:t xml:space="preserve">.' % </w:t>
+      </w:r>
+      <w:proofErr w:type="spellStart"/>
+      <w:r>
+        <w:t>redis.get</w:t>
+      </w:r>
+      <w:proofErr w:type="spellEnd"/>
+      <w:r>
+        <w:t>('</w:t>
+      </w:r>
+      <w:proofErr w:type="spellStart"/>
+      <w:r>
+        <w:t>hits</w:t>
+      </w:r>
+      <w:proofErr w:type="spellEnd"/>
+      <w:r>
+        <w:t>')</w:t>
       </w:r>
     </w:p>
     <w:p/>
@@ -645,7 +1227,15 @@
         <w:t>requirements.txt</w:t>
       </w:r>
       <w:r>
-        <w:t xml:space="preserve"> wykorzystywane są przez poniższy plik Dockerfile odpowiedzialny za obraz kontenerów obsługujących serwery www.</w:t>
+        <w:t xml:space="preserve"> wykorzystywane są przez poniższy plik </w:t>
+      </w:r>
+      <w:proofErr w:type="spellStart"/>
+      <w:r>
+        <w:t>Dockerfile</w:t>
+      </w:r>
+      <w:proofErr w:type="spellEnd"/>
+      <w:r>
+        <w:t xml:space="preserve"> odpowiedzialny za obraz kontenerów obsługujących serwery www.</w:t>
       </w:r>
     </w:p>
     <w:p>
@@ -655,60 +1245,170 @@
     </w:p>
     <w:p>
       <w:r>
-        <w:t>ADD . /code</w:t>
-      </w:r>
-    </w:p>
-    <w:p>
-      <w:r>
-        <w:t>WORKDIR /code</w:t>
-      </w:r>
-    </w:p>
-    <w:p>
-      <w:r>
-        <w:t>RUN pip install -r requirements.txt</w:t>
-      </w:r>
-    </w:p>
-    <w:p>
-      <w:r>
-        <w:t>CMD python app.py</w:t>
-      </w:r>
-    </w:p>
-    <w:p>
-      <w:r>
-        <w:t>Do budowy obrazu aplikacji serwerowych wykorzystywany jest oficjalny obraz „python” z portalu DockerHub. Dodawane są do niego nasze pliki, wykonywana jest instalacji wymaganych bibliotek oraz uruchamiany jest serwer www frameworka Flask z naszą aplikacją z pliku app.py</w:t>
+        <w:t>ADD . /</w:t>
+      </w:r>
+      <w:proofErr w:type="spellStart"/>
+      <w:r>
+        <w:t>code</w:t>
+      </w:r>
+      <w:proofErr w:type="spellEnd"/>
+    </w:p>
+    <w:p>
+      <w:r>
+        <w:t>WORKDIR /</w:t>
+      </w:r>
+      <w:proofErr w:type="spellStart"/>
+      <w:r>
+        <w:t>code</w:t>
+      </w:r>
+      <w:proofErr w:type="spellEnd"/>
+    </w:p>
+    <w:p>
+      <w:r>
+        <w:t xml:space="preserve">RUN pip </w:t>
+      </w:r>
+      <w:proofErr w:type="spellStart"/>
+      <w:r>
+        <w:t>install</w:t>
+      </w:r>
+      <w:proofErr w:type="spellEnd"/>
+      <w:r>
+        <w:t xml:space="preserve"> -r requirements.txt</w:t>
+      </w:r>
+    </w:p>
+    <w:p>
+      <w:r>
+        <w:t xml:space="preserve">CMD </w:t>
+      </w:r>
+      <w:proofErr w:type="spellStart"/>
+      <w:r>
+        <w:t>python</w:t>
+      </w:r>
+      <w:proofErr w:type="spellEnd"/>
+      <w:r>
+        <w:t xml:space="preserve"> app.py</w:t>
+      </w:r>
+    </w:p>
+    <w:p>
+      <w:r>
+        <w:t>Do budowy obrazu aplikacji serwerowych wykorzystywany jest oficjalny obraz „</w:t>
+      </w:r>
+      <w:proofErr w:type="spellStart"/>
+      <w:r>
+        <w:t>python</w:t>
+      </w:r>
+      <w:proofErr w:type="spellEnd"/>
+      <w:r>
+        <w:t xml:space="preserve">” z portalu </w:t>
+      </w:r>
+      <w:proofErr w:type="spellStart"/>
+      <w:r>
+        <w:t>DockerHub</w:t>
+      </w:r>
+      <w:proofErr w:type="spellEnd"/>
+      <w:r>
+        <w:t xml:space="preserve">. Dodawane są do niego nasze pliki, wykonywana jest instalacji wymaganych bibliotek oraz uruchamiany jest serwer www </w:t>
+      </w:r>
+      <w:proofErr w:type="spellStart"/>
+      <w:r>
+        <w:t>frameworka</w:t>
+      </w:r>
+      <w:proofErr w:type="spellEnd"/>
+      <w:r>
+        <w:t xml:space="preserve"> </w:t>
+      </w:r>
+      <w:proofErr w:type="spellStart"/>
+      <w:r>
+        <w:t>Flask</w:t>
+      </w:r>
+      <w:proofErr w:type="spellEnd"/>
+      <w:r>
+        <w:t xml:space="preserve"> z naszą aplikacją z pliku app.py</w:t>
       </w:r>
     </w:p>
     <w:p/>
     <w:p>
       <w:r>
-        <w:t>Kontener 5 wykorzystuje oficjalny obraz serwera bazy danych redis i nie są w nim wprowadzane żadne dodatkowe konfiguracje, dlatego nie potrzebne było tworzenie dla niego pliku konfiguracyjnego Dockerfile.</w:t>
+        <w:t xml:space="preserve">Kontener 5 wykorzystuje oficjalny obraz serwera bazy danych </w:t>
+      </w:r>
+      <w:proofErr w:type="spellStart"/>
+      <w:r>
+        <w:t>redis</w:t>
+      </w:r>
+      <w:proofErr w:type="spellEnd"/>
+      <w:r>
+        <w:t xml:space="preserve"> i nie są w nim wprowadzane żadne dodatkowe konfiguracje, dlatego nie potrzebne było tworzenie dla niego pliku konfiguracyjnego </w:t>
+      </w:r>
+      <w:proofErr w:type="spellStart"/>
+      <w:r>
+        <w:t>Dockerfile</w:t>
+      </w:r>
+      <w:proofErr w:type="spellEnd"/>
+      <w:r>
+        <w:t>.</w:t>
       </w:r>
     </w:p>
     <w:p/>
     <w:p>
       <w:r>
-        <w:t xml:space="preserve">By wygodnie uruchomić jednocześnie wszystkie kontenery wykorzystaliśmy narzędzie DockerCompose. Zaczęliśmy od stworzenia następującego pliku konfiguracyjnego </w:t>
-      </w:r>
+        <w:t xml:space="preserve">By wygodnie uruchomić jednocześnie wszystkie kontenery wykorzystaliśmy narzędzie </w:t>
+      </w:r>
+      <w:proofErr w:type="spellStart"/>
+      <w:r>
+        <w:t>DockerCompose</w:t>
+      </w:r>
+      <w:proofErr w:type="spellEnd"/>
+      <w:r>
+        <w:t xml:space="preserve">. Zaczęliśmy od stworzenia następującego pliku konfiguracyjnego </w:t>
+      </w:r>
+      <w:proofErr w:type="spellStart"/>
       <w:r>
         <w:t>docker-compose.yml</w:t>
       </w:r>
+      <w:proofErr w:type="spellEnd"/>
       <w:r>
         <w:t>:</w:t>
       </w:r>
     </w:p>
     <w:p>
-      <w:r>
-        <w:t>nginx:</w:t>
-      </w:r>
-    </w:p>
-    <w:p>
-      <w:r>
-        <w:t xml:space="preserve">    build: ./nginx</w:t>
-      </w:r>
-    </w:p>
-    <w:p>
-      <w:r>
-        <w:t xml:space="preserve">    ports:</w:t>
+      <w:proofErr w:type="spellStart"/>
+      <w:r>
+        <w:t>nginx</w:t>
+      </w:r>
+      <w:proofErr w:type="spellEnd"/>
+      <w:r>
+        <w:t>:</w:t>
+      </w:r>
+    </w:p>
+    <w:p>
+      <w:r>
+        <w:t xml:space="preserve">    </w:t>
+      </w:r>
+      <w:proofErr w:type="spellStart"/>
+      <w:r>
+        <w:t>build</w:t>
+      </w:r>
+      <w:proofErr w:type="spellEnd"/>
+      <w:r>
+        <w:t>: ./</w:t>
+      </w:r>
+      <w:proofErr w:type="spellStart"/>
+      <w:r>
+        <w:t>nginx</w:t>
+      </w:r>
+      <w:proofErr w:type="spellEnd"/>
+    </w:p>
+    <w:p>
+      <w:r>
+        <w:t xml:space="preserve">    </w:t>
+      </w:r>
+      <w:proofErr w:type="spellStart"/>
+      <w:r>
+        <w:t>ports</w:t>
+      </w:r>
+      <w:proofErr w:type="spellEnd"/>
+      <w:r>
+        <w:t>:</w:t>
       </w:r>
     </w:p>
     <w:p>
@@ -723,28 +1423,67 @@
     </w:p>
     <w:p>
       <w:r>
-        <w:t xml:space="preserve">    build: ./node</w:t>
-      </w:r>
-    </w:p>
-    <w:p>
-      <w:r>
-        <w:t xml:space="preserve">    volumes:</w:t>
-      </w:r>
-    </w:p>
-    <w:p>
-      <w:r>
-        <w:t xml:space="preserve">     - .:/code</w:t>
-      </w:r>
-    </w:p>
-    <w:p>
-      <w:r>
-        <w:t xml:space="preserve">    depends_on:</w:t>
-      </w:r>
-    </w:p>
-    <w:p>
-      <w:r>
-        <w:t xml:space="preserve">     - redis</w:t>
-      </w:r>
+        <w:t xml:space="preserve">    </w:t>
+      </w:r>
+      <w:proofErr w:type="spellStart"/>
+      <w:r>
+        <w:t>build</w:t>
+      </w:r>
+      <w:proofErr w:type="spellEnd"/>
+      <w:r>
+        <w:t>: ./</w:t>
+      </w:r>
+      <w:proofErr w:type="spellStart"/>
+      <w:r>
+        <w:t>node</w:t>
+      </w:r>
+      <w:proofErr w:type="spellEnd"/>
+    </w:p>
+    <w:p>
+      <w:r>
+        <w:t xml:space="preserve">    </w:t>
+      </w:r>
+      <w:proofErr w:type="spellStart"/>
+      <w:r>
+        <w:t>volumes</w:t>
+      </w:r>
+      <w:proofErr w:type="spellEnd"/>
+      <w:r>
+        <w:t>:</w:t>
+      </w:r>
+    </w:p>
+    <w:p>
+      <w:r>
+        <w:t xml:space="preserve">     - .:/</w:t>
+      </w:r>
+      <w:proofErr w:type="spellStart"/>
+      <w:r>
+        <w:t>code</w:t>
+      </w:r>
+      <w:proofErr w:type="spellEnd"/>
+    </w:p>
+    <w:p>
+      <w:r>
+        <w:t xml:space="preserve">    </w:t>
+      </w:r>
+      <w:proofErr w:type="spellStart"/>
+      <w:r>
+        <w:t>depends_on</w:t>
+      </w:r>
+      <w:proofErr w:type="spellEnd"/>
+      <w:r>
+        <w:t>:</w:t>
+      </w:r>
+    </w:p>
+    <w:p>
+      <w:r>
+        <w:t xml:space="preserve">     - </w:t>
+      </w:r>
+      <w:proofErr w:type="spellStart"/>
+      <w:r>
+        <w:t>redis</w:t>
+      </w:r>
+      <w:proofErr w:type="spellEnd"/>
     </w:p>
     <w:p>
       <w:r>
@@ -753,28 +1492,67 @@
     </w:p>
     <w:p>
       <w:r>
-        <w:t xml:space="preserve">    build: ./node</w:t>
-      </w:r>
-    </w:p>
-    <w:p>
-      <w:r>
-        <w:t xml:space="preserve">    volumes:</w:t>
-      </w:r>
-    </w:p>
-    <w:p>
-      <w:r>
-        <w:t xml:space="preserve">     - .:/code</w:t>
-      </w:r>
-    </w:p>
-    <w:p>
-      <w:r>
-        <w:t xml:space="preserve">    depends_on:</w:t>
-      </w:r>
-    </w:p>
-    <w:p>
-      <w:r>
-        <w:t xml:space="preserve">     - redis</w:t>
-      </w:r>
+        <w:t xml:space="preserve">    </w:t>
+      </w:r>
+      <w:proofErr w:type="spellStart"/>
+      <w:r>
+        <w:t>build</w:t>
+      </w:r>
+      <w:proofErr w:type="spellEnd"/>
+      <w:r>
+        <w:t>: ./</w:t>
+      </w:r>
+      <w:proofErr w:type="spellStart"/>
+      <w:r>
+        <w:t>node</w:t>
+      </w:r>
+      <w:proofErr w:type="spellEnd"/>
+    </w:p>
+    <w:p>
+      <w:r>
+        <w:t xml:space="preserve">    </w:t>
+      </w:r>
+      <w:proofErr w:type="spellStart"/>
+      <w:r>
+        <w:t>volumes</w:t>
+      </w:r>
+      <w:proofErr w:type="spellEnd"/>
+      <w:r>
+        <w:t>:</w:t>
+      </w:r>
+    </w:p>
+    <w:p>
+      <w:r>
+        <w:t xml:space="preserve">     - .:/</w:t>
+      </w:r>
+      <w:proofErr w:type="spellStart"/>
+      <w:r>
+        <w:t>code</w:t>
+      </w:r>
+      <w:proofErr w:type="spellEnd"/>
+    </w:p>
+    <w:p>
+      <w:r>
+        <w:t xml:space="preserve">    </w:t>
+      </w:r>
+      <w:proofErr w:type="spellStart"/>
+      <w:r>
+        <w:t>depends_on</w:t>
+      </w:r>
+      <w:proofErr w:type="spellEnd"/>
+      <w:r>
+        <w:t>:</w:t>
+      </w:r>
+    </w:p>
+    <w:p>
+      <w:r>
+        <w:t xml:space="preserve">     - </w:t>
+      </w:r>
+      <w:proofErr w:type="spellStart"/>
+      <w:r>
+        <w:t>redis</w:t>
+      </w:r>
+      <w:proofErr w:type="spellEnd"/>
     </w:p>
     <w:p>
       <w:r>
@@ -783,46 +1561,135 @@
     </w:p>
     <w:p>
       <w:r>
-        <w:t xml:space="preserve">    build: ./node</w:t>
-      </w:r>
-    </w:p>
-    <w:p>
-      <w:r>
-        <w:t xml:space="preserve">    volumes:</w:t>
-      </w:r>
-    </w:p>
-    <w:p>
-      <w:r>
-        <w:t xml:space="preserve">     - .:/code</w:t>
-      </w:r>
-    </w:p>
-    <w:p>
-      <w:r>
-        <w:t xml:space="preserve">    depends_on:</w:t>
-      </w:r>
-    </w:p>
-    <w:p>
-      <w:r>
-        <w:t xml:space="preserve">     - redis</w:t>
-      </w:r>
-    </w:p>
-    <w:p>
-      <w:r>
-        <w:t>redis:</w:t>
-      </w:r>
-    </w:p>
-    <w:p>
-      <w:r>
-        <w:t xml:space="preserve">    image: redis</w:t>
-      </w:r>
+        <w:t xml:space="preserve">    </w:t>
+      </w:r>
+      <w:proofErr w:type="spellStart"/>
+      <w:r>
+        <w:t>build</w:t>
+      </w:r>
+      <w:proofErr w:type="spellEnd"/>
+      <w:r>
+        <w:t>: ./</w:t>
+      </w:r>
+      <w:proofErr w:type="spellStart"/>
+      <w:r>
+        <w:t>node</w:t>
+      </w:r>
+      <w:proofErr w:type="spellEnd"/>
+    </w:p>
+    <w:p>
+      <w:r>
+        <w:t xml:space="preserve">    </w:t>
+      </w:r>
+      <w:proofErr w:type="spellStart"/>
+      <w:r>
+        <w:t>volumes</w:t>
+      </w:r>
+      <w:proofErr w:type="spellEnd"/>
+      <w:r>
+        <w:t>:</w:t>
+      </w:r>
+    </w:p>
+    <w:p>
+      <w:r>
+        <w:t xml:space="preserve">     - .:/</w:t>
+      </w:r>
+      <w:proofErr w:type="spellStart"/>
+      <w:r>
+        <w:t>code</w:t>
+      </w:r>
+      <w:proofErr w:type="spellEnd"/>
+    </w:p>
+    <w:p>
+      <w:r>
+        <w:t xml:space="preserve">    </w:t>
+      </w:r>
+      <w:proofErr w:type="spellStart"/>
+      <w:r>
+        <w:t>depends_on</w:t>
+      </w:r>
+      <w:proofErr w:type="spellEnd"/>
+      <w:r>
+        <w:t>:</w:t>
+      </w:r>
+    </w:p>
+    <w:p>
+      <w:r>
+        <w:t xml:space="preserve">     - </w:t>
+      </w:r>
+      <w:proofErr w:type="spellStart"/>
+      <w:r>
+        <w:t>redis</w:t>
+      </w:r>
+      <w:proofErr w:type="spellEnd"/>
+    </w:p>
+    <w:p>
+      <w:proofErr w:type="spellStart"/>
+      <w:r>
+        <w:t>redis</w:t>
+      </w:r>
+      <w:proofErr w:type="spellEnd"/>
+      <w:r>
+        <w:t>:</w:t>
+      </w:r>
+    </w:p>
+    <w:p>
+      <w:r>
+        <w:t xml:space="preserve">    image: </w:t>
+      </w:r>
+      <w:proofErr w:type="spellStart"/>
+      <w:r>
+        <w:t>redis</w:t>
+      </w:r>
+      <w:proofErr w:type="spellEnd"/>
     </w:p>
     <w:p/>
     <w:p>
       <w:r>
-        <w:t>Konfigurowany jest w nim po kolei każdy kontener. Konfiguracja kontenera zawiera informację gdzie może być znaleziony plik Dockerfile potrzebny do zbudowania potrzebnego obrazu, jakie porty mają być</w:t>
-      </w:r>
-      <w:r>
-        <w:t xml:space="preserve"> zmapowane z portami fizycznego urządzenia na którym uruchamiane są kontenery. Przy kontenerach odpowiedzialnych za serwery http (node1, node2, node3) wprowadzony jest dodatkowy parametr depends_on, wpływający na to że zarządca program Docker Compose najpierw uruchomi kontener obsługujący serwer bazy danych redis a dopiero w następnej kolejności zależne od niego kontenery node1, node2, node3.</w:t>
+        <w:t xml:space="preserve">Konfigurowany jest w nim po kolei każdy kontener. Konfiguracja kontenera zawiera informację gdzie może być znaleziony plik </w:t>
+      </w:r>
+      <w:proofErr w:type="spellStart"/>
+      <w:r>
+        <w:t>Dockerfile</w:t>
+      </w:r>
+      <w:proofErr w:type="spellEnd"/>
+      <w:r>
+        <w:t xml:space="preserve"> potrzebny do zbudowania potrzebnego obrazu, jakie porty mają być</w:t>
+      </w:r>
+      <w:r>
+        <w:t xml:space="preserve"> zmapowane z portami fizycznego urządzenia na którym uruchamiane są kontenery. Przy kontenerach odpowiedzialnych za serwery http (node1, node2, node3) wprowadzony jest dodatkowy parametr </w:t>
+      </w:r>
+      <w:proofErr w:type="spellStart"/>
+      <w:r>
+        <w:t>depends_on</w:t>
+      </w:r>
+      <w:proofErr w:type="spellEnd"/>
+      <w:r>
+        <w:t xml:space="preserve">, wpływający na to że zarządca program </w:t>
+      </w:r>
+      <w:proofErr w:type="spellStart"/>
+      <w:r>
+        <w:t>Docker</w:t>
+      </w:r>
+      <w:proofErr w:type="spellEnd"/>
+      <w:r>
+        <w:t xml:space="preserve"> </w:t>
+      </w:r>
+      <w:proofErr w:type="spellStart"/>
+      <w:r>
+        <w:t>Compose</w:t>
+      </w:r>
+      <w:proofErr w:type="spellEnd"/>
+      <w:r>
+        <w:t xml:space="preserve"> najpierw uruchomi kontener obsługujący serwer bazy danych </w:t>
+      </w:r>
+      <w:proofErr w:type="spellStart"/>
+      <w:r>
+        <w:t>redis</w:t>
+      </w:r>
+      <w:proofErr w:type="spellEnd"/>
+      <w:r>
+        <w:t xml:space="preserve"> a dopiero w następnej kolejności zależne od niego kontenery node1, node2, node3.</w:t>
       </w:r>
     </w:p>
     <w:p>
@@ -831,9 +1698,19 @@
       </w:r>
     </w:p>
     <w:p>
-      <w:r>
-        <w:t>docker-compose up</w:t>
-      </w:r>
+      <w:proofErr w:type="spellStart"/>
+      <w:r>
+        <w:t>docker-compose</w:t>
+      </w:r>
+      <w:proofErr w:type="spellEnd"/>
+      <w:r>
+        <w:t xml:space="preserve"> </w:t>
+      </w:r>
+      <w:proofErr w:type="spellStart"/>
+      <w:r>
+        <w:t>up</w:t>
+      </w:r>
+      <w:proofErr w:type="spellEnd"/>
     </w:p>
     <w:p/>
     <w:p>
@@ -841,7 +1718,23 @@
         <w:t xml:space="preserve">Gdy wszystkie kontenery zostaną uruchomione, możemy przetestować aplikację, wysyłając zapytanie http na port 80. W odpowiedzi dostaniem zawsze identyfikator następnego węzła z pośród trzech </w:t>
       </w:r>
       <w:r>
-        <w:t>odpowiedzialnych za obsługę zapytań http oraz kolejny numer licznika odwiedzin. Pokazuje to prawidłowe działanie komunikujących się ze sobą kontenerów oraz równoważenie obciążenia poprzez load balancer.  Widać również że kontenery korzystają z jednej tej samej bazy danych, ponieważ licznik odwiedzin jest odpowiednio zwiększany po każdym zapytaniu.</w:t>
+        <w:t xml:space="preserve">odpowiedzialnych za obsługę zapytań http oraz kolejny numer licznika odwiedzin. Pokazuje to prawidłowe działanie komunikujących się ze sobą kontenerów oraz równoważenie obciążenia poprzez </w:t>
+      </w:r>
+      <w:proofErr w:type="spellStart"/>
+      <w:r>
+        <w:t>load</w:t>
+      </w:r>
+      <w:proofErr w:type="spellEnd"/>
+      <w:r>
+        <w:t xml:space="preserve"> </w:t>
+      </w:r>
+      <w:proofErr w:type="spellStart"/>
+      <w:r>
+        <w:t>balancer</w:t>
+      </w:r>
+      <w:proofErr w:type="spellEnd"/>
+      <w:r>
+        <w:t>.  Widać również że kontenery korzystają z jednej tej samej bazy danych, ponieważ licznik odwiedzin jest odpowiednio zwiększany po każdym zapytaniu.</w:t>
       </w:r>
     </w:p>
     <w:p/>
@@ -1010,8 +1903,21 @@
         </w:numPr>
       </w:pPr>
       <w:r>
-        <w:t>Moduł Load Balancer</w:t>
-      </w:r>
+        <w:t xml:space="preserve">Moduł </w:t>
+      </w:r>
+      <w:proofErr w:type="spellStart"/>
+      <w:r>
+        <w:t>Load</w:t>
+      </w:r>
+      <w:proofErr w:type="spellEnd"/>
+      <w:r>
+        <w:t xml:space="preserve"> </w:t>
+      </w:r>
+      <w:proofErr w:type="spellStart"/>
+      <w:r>
+        <w:t>Balancer</w:t>
+      </w:r>
+      <w:proofErr w:type="spellEnd"/>
     </w:p>
     <w:p>
       <w:pPr>
@@ -1117,20 +2023,139 @@
     <w:p>
       <w:pPr>
         <w:rPr>
-          <w:b/>
-        </w:rPr>
-      </w:pPr>
-    </w:p>
-    <w:p>
-      <w:pPr>
-        <w:rPr>
-          <w:b/>
-          <w:sz w:val="28"/>
-          <w:szCs w:val="28"/>
-        </w:rPr>
-      </w:pPr>
+          <w:sz w:val="28"/>
+          <w:szCs w:val="28"/>
+        </w:rPr>
+      </w:pPr>
+      <w:r>
+        <w:rPr>
+          <w:b/>
+          <w:sz w:val="28"/>
+          <w:szCs w:val="28"/>
+        </w:rPr>
+        <w:t xml:space="preserve"> </w:t>
+      </w:r>
       <w:bookmarkStart w:id="0" w:name="_GoBack"/>
-      <w:bookmarkEnd w:id="0"/>
+      <w:r>
+        <w:rPr>
+          <w:b/>
+          <w:sz w:val="28"/>
+          <w:szCs w:val="28"/>
+        </w:rPr>
+        <w:t xml:space="preserve">- </w:t>
+      </w:r>
+      <w:r>
+        <w:rPr>
+          <w:sz w:val="28"/>
+          <w:szCs w:val="28"/>
+        </w:rPr>
+        <w:t>System pozwala użytkownikom magazynować pliki graficzne i udostępniać je innym użytkownikom</w:t>
+      </w:r>
+    </w:p>
+    <w:p>
+      <w:pPr>
+        <w:pStyle w:val="Akapitzlist"/>
+        <w:numPr>
+          <w:ilvl w:val="0"/>
+          <w:numId w:val="4"/>
+        </w:numPr>
+        <w:rPr>
+          <w:sz w:val="28"/>
+          <w:szCs w:val="28"/>
+        </w:rPr>
+      </w:pPr>
+      <w:r>
+        <w:rPr>
+          <w:sz w:val="28"/>
+          <w:szCs w:val="28"/>
+        </w:rPr>
+        <w:t xml:space="preserve">System umożliwia użytkownikom wybranie, </w:t>
+      </w:r>
+      <w:r>
+        <w:rPr>
+          <w:sz w:val="28"/>
+          <w:szCs w:val="28"/>
+        </w:rPr>
+        <w:t>kto ma</w:t>
+      </w:r>
+      <w:r>
+        <w:rPr>
+          <w:sz w:val="28"/>
+          <w:szCs w:val="28"/>
+        </w:rPr>
+        <w:t xml:space="preserve"> dostęp </w:t>
+      </w:r>
+      <w:r>
+        <w:rPr>
+          <w:sz w:val="28"/>
+          <w:szCs w:val="28"/>
+        </w:rPr>
+        <w:t xml:space="preserve">do </w:t>
+      </w:r>
+      <w:r>
+        <w:rPr>
+          <w:sz w:val="28"/>
+          <w:szCs w:val="28"/>
+        </w:rPr>
+        <w:t>wgranych przez nich plików graficznych</w:t>
+      </w:r>
+    </w:p>
+    <w:p>
+      <w:pPr>
+        <w:pStyle w:val="Akapitzlist"/>
+        <w:numPr>
+          <w:ilvl w:val="0"/>
+          <w:numId w:val="4"/>
+        </w:numPr>
+        <w:rPr>
+          <w:sz w:val="28"/>
+          <w:szCs w:val="28"/>
+        </w:rPr>
+      </w:pPr>
+      <w:r>
+        <w:rPr>
+          <w:sz w:val="28"/>
+          <w:szCs w:val="28"/>
+        </w:rPr>
+        <w:t xml:space="preserve">Użytkownicy mogą </w:t>
+      </w:r>
+      <w:r>
+        <w:rPr>
+          <w:sz w:val="28"/>
+          <w:szCs w:val="28"/>
+        </w:rPr>
+        <w:t>usunąć wgrane wcześniej pliki graficzne</w:t>
+      </w:r>
+    </w:p>
+    <w:p>
+      <w:pPr>
+        <w:pStyle w:val="Akapitzlist"/>
+        <w:numPr>
+          <w:ilvl w:val="0"/>
+          <w:numId w:val="4"/>
+        </w:numPr>
+        <w:rPr>
+          <w:sz w:val="28"/>
+          <w:szCs w:val="28"/>
+        </w:rPr>
+      </w:pPr>
+      <w:r>
+        <w:rPr>
+          <w:sz w:val="28"/>
+          <w:szCs w:val="28"/>
+        </w:rPr>
+        <w:t xml:space="preserve">Użytkownicy mogą pobierać pliki graficzne udostępnione in przez innych użytkowników </w:t>
+      </w:r>
+    </w:p>
+    <w:bookmarkEnd w:id="0"/>
+    <w:p>
+      <w:pPr>
+        <w:rPr>
+          <w:b/>
+          <w:sz w:val="28"/>
+          <w:szCs w:val="28"/>
+        </w:rPr>
+      </w:pPr>
       <w:r>
         <w:rPr>
           <w:b/>
@@ -1159,6 +2184,21 @@
     <w:p>
       <w:pPr>
         <w:rPr>
+          <w:sz w:val="28"/>
+          <w:szCs w:val="28"/>
+        </w:rPr>
+      </w:pPr>
+      <w:r>
+        <w:rPr>
+          <w:sz w:val="28"/>
+          <w:szCs w:val="28"/>
+        </w:rPr>
+        <w:t>- Uwierzytelnianie klientów za pomocą loginu i hasła</w:t>
+      </w:r>
+    </w:p>
+    <w:p>
+      <w:pPr>
+        <w:rPr>
           <w:b/>
           <w:sz w:val="28"/>
           <w:szCs w:val="28"/>
@@ -1300,7 +2340,43 @@
           <w:sz w:val="28"/>
           <w:szCs w:val="28"/>
         </w:rPr>
-        <w:t xml:space="preserve">        -Równoważenie obciążenia (Load Balancing)</w:t>
+        <w:t xml:space="preserve">        -Równoważenie obciążenia (</w:t>
+      </w:r>
+      <w:proofErr w:type="spellStart"/>
+      <w:r>
+        <w:rPr>
+          <w:b/>
+          <w:sz w:val="28"/>
+          <w:szCs w:val="28"/>
+        </w:rPr>
+        <w:t>Load</w:t>
+      </w:r>
+      <w:proofErr w:type="spellEnd"/>
+      <w:r>
+        <w:rPr>
+          <w:b/>
+          <w:sz w:val="28"/>
+          <w:szCs w:val="28"/>
+        </w:rPr>
+        <w:t xml:space="preserve"> </w:t>
+      </w:r>
+      <w:proofErr w:type="spellStart"/>
+      <w:r>
+        <w:rPr>
+          <w:b/>
+          <w:sz w:val="28"/>
+          <w:szCs w:val="28"/>
+        </w:rPr>
+        <w:t>Balancing</w:t>
+      </w:r>
+      <w:proofErr w:type="spellEnd"/>
+      <w:r>
+        <w:rPr>
+          <w:b/>
+          <w:sz w:val="28"/>
+          <w:szCs w:val="28"/>
+        </w:rPr>
+        <w:t>)</w:t>
       </w:r>
     </w:p>
     <w:p>
@@ -1487,7 +2563,16 @@
           <w:sz w:val="28"/>
           <w:szCs w:val="28"/>
         </w:rPr>
-        <w:t xml:space="preserve">    Konfiguracja narzędzi Do</w:t>
+        <w:t xml:space="preserve">    Konfiguracja narzędzi </w:t>
+      </w:r>
+      <w:proofErr w:type="spellStart"/>
+      <w:r>
+        <w:rPr>
+          <w:b/>
+          <w:sz w:val="28"/>
+          <w:szCs w:val="28"/>
+        </w:rPr>
+        <w:t>Do</w:t>
       </w:r>
       <w:r>
         <w:rPr>
@@ -1503,8 +2588,45 @@
           <w:sz w:val="28"/>
           <w:szCs w:val="28"/>
         </w:rPr>
-        <w:t>ker i Docker Compose</w:t>
-      </w:r>
+        <w:t>ker</w:t>
+      </w:r>
+      <w:proofErr w:type="spellEnd"/>
+      <w:r>
+        <w:rPr>
+          <w:b/>
+          <w:sz w:val="28"/>
+          <w:szCs w:val="28"/>
+        </w:rPr>
+        <w:t xml:space="preserve"> i </w:t>
+      </w:r>
+      <w:proofErr w:type="spellStart"/>
+      <w:r>
+        <w:rPr>
+          <w:b/>
+          <w:sz w:val="28"/>
+          <w:szCs w:val="28"/>
+        </w:rPr>
+        <w:t>Docker</w:t>
+      </w:r>
+      <w:proofErr w:type="spellEnd"/>
+      <w:r>
+        <w:rPr>
+          <w:b/>
+          <w:sz w:val="28"/>
+          <w:szCs w:val="28"/>
+        </w:rPr>
+        <w:t xml:space="preserve"> </w:t>
+      </w:r>
+      <w:proofErr w:type="spellStart"/>
+      <w:r>
+        <w:rPr>
+          <w:b/>
+          <w:sz w:val="28"/>
+          <w:szCs w:val="28"/>
+        </w:rPr>
+        <w:t>Compose</w:t>
+      </w:r>
+      <w:proofErr w:type="spellEnd"/>
     </w:p>
     <w:sectPr>
       <w:pgSz w:w="11900" w:h="16840"/>
@@ -1632,6 +2754,119 @@
     </w:lvl>
   </w:abstractNum>
   <w:abstractNum w:abstractNumId="1">
+    <w:nsid w:val="28AA2D38"/>
+    <w:multiLevelType w:val="hybridMultilevel"/>
+    <w:tmpl w:val="C9E25B4E"/>
+    <w:lvl w:ilvl="0" w:tplc="73DADE1E">
+      <w:numFmt w:val="bullet"/>
+      <w:lvlText w:val="-"/>
+      <w:lvlJc w:val="left"/>
+      <w:pPr>
+        <w:ind w:left="720" w:hanging="360"/>
+      </w:pPr>
+      <w:rPr>
+        <w:rFonts w:ascii="Cambria" w:eastAsiaTheme="minorEastAsia" w:hAnsi="Cambria" w:cstheme="minorBidi" w:hint="default"/>
+        <w:b/>
+      </w:rPr>
+    </w:lvl>
+    <w:lvl w:ilvl="1" w:tplc="04090003" w:tentative="1">
+      <w:start w:val="1"/>
+      <w:numFmt w:val="bullet"/>
+      <w:lvlText w:val="o"/>
+      <w:lvlJc w:val="left"/>
+      <w:pPr>
+        <w:ind w:left="1440" w:hanging="360"/>
+      </w:pPr>
+      <w:rPr>
+        <w:rFonts w:ascii="Courier New" w:hAnsi="Courier New" w:hint="default"/>
+      </w:rPr>
+    </w:lvl>
+    <w:lvl w:ilvl="2" w:tplc="04090005" w:tentative="1">
+      <w:start w:val="1"/>
+      <w:numFmt w:val="bullet"/>
+      <w:lvlText w:val=""/>
+      <w:lvlJc w:val="left"/>
+      <w:pPr>
+        <w:ind w:left="2160" w:hanging="360"/>
+      </w:pPr>
+      <w:rPr>
+        <w:rFonts w:ascii="Wingdings" w:hAnsi="Wingdings" w:hint="default"/>
+      </w:rPr>
+    </w:lvl>
+    <w:lvl w:ilvl="3" w:tplc="04090001" w:tentative="1">
+      <w:start w:val="1"/>
+      <w:numFmt w:val="bullet"/>
+      <w:lvlText w:val=""/>
+      <w:lvlJc w:val="left"/>
+      <w:pPr>
+        <w:ind w:left="2880" w:hanging="360"/>
+      </w:pPr>
+      <w:rPr>
+        <w:rFonts w:ascii="Symbol" w:hAnsi="Symbol" w:hint="default"/>
+      </w:rPr>
+    </w:lvl>
+    <w:lvl w:ilvl="4" w:tplc="04090003" w:tentative="1">
+      <w:start w:val="1"/>
+      <w:numFmt w:val="bullet"/>
+      <w:lvlText w:val="o"/>
+      <w:lvlJc w:val="left"/>
+      <w:pPr>
+        <w:ind w:left="3600" w:hanging="360"/>
+      </w:pPr>
+      <w:rPr>
+        <w:rFonts w:ascii="Courier New" w:hAnsi="Courier New" w:hint="default"/>
+      </w:rPr>
+    </w:lvl>
+    <w:lvl w:ilvl="5" w:tplc="04090005" w:tentative="1">
+      <w:start w:val="1"/>
+      <w:numFmt w:val="bullet"/>
+      <w:lvlText w:val=""/>
+      <w:lvlJc w:val="left"/>
+      <w:pPr>
+        <w:ind w:left="4320" w:hanging="360"/>
+      </w:pPr>
+      <w:rPr>
+        <w:rFonts w:ascii="Wingdings" w:hAnsi="Wingdings" w:hint="default"/>
+      </w:rPr>
+    </w:lvl>
+    <w:lvl w:ilvl="6" w:tplc="04090001" w:tentative="1">
+      <w:start w:val="1"/>
+      <w:numFmt w:val="bullet"/>
+      <w:lvlText w:val=""/>
+      <w:lvlJc w:val="left"/>
+      <w:pPr>
+        <w:ind w:left="5040" w:hanging="360"/>
+      </w:pPr>
+      <w:rPr>
+        <w:rFonts w:ascii="Symbol" w:hAnsi="Symbol" w:hint="default"/>
+      </w:rPr>
+    </w:lvl>
+    <w:lvl w:ilvl="7" w:tplc="04090003" w:tentative="1">
+      <w:start w:val="1"/>
+      <w:numFmt w:val="bullet"/>
+      <w:lvlText w:val="o"/>
+      <w:lvlJc w:val="left"/>
+      <w:pPr>
+        <w:ind w:left="5760" w:hanging="360"/>
+      </w:pPr>
+      <w:rPr>
+        <w:rFonts w:ascii="Courier New" w:hAnsi="Courier New" w:hint="default"/>
+      </w:rPr>
+    </w:lvl>
+    <w:lvl w:ilvl="8" w:tplc="04090005" w:tentative="1">
+      <w:start w:val="1"/>
+      <w:numFmt w:val="bullet"/>
+      <w:lvlText w:val=""/>
+      <w:lvlJc w:val="left"/>
+      <w:pPr>
+        <w:ind w:left="6480" w:hanging="360"/>
+      </w:pPr>
+      <w:rPr>
+        <w:rFonts w:ascii="Wingdings" w:hAnsi="Wingdings" w:hint="default"/>
+      </w:rPr>
+    </w:lvl>
+  </w:abstractNum>
+  <w:abstractNum w:abstractNumId="2">
     <w:nsid w:val="73B704A2"/>
     <w:multiLevelType w:val="hybridMultilevel"/>
     <w:tmpl w:val="C074ADA8"/>
@@ -1744,7 +2979,7 @@
       </w:rPr>
     </w:lvl>
   </w:abstractNum>
-  <w:abstractNum w:abstractNumId="2">
+  <w:abstractNum w:abstractNumId="3">
     <w:nsid w:val="798A76DC"/>
     <w:multiLevelType w:val="hybridMultilevel"/>
     <w:tmpl w:val="5E5663B8"/>
@@ -1858,13 +3093,16 @@
     </w:lvl>
   </w:abstractNum>
   <w:num w:numId="1">
-    <w:abstractNumId w:val="2"/>
+    <w:abstractNumId w:val="3"/>
   </w:num>
   <w:num w:numId="2">
-    <w:abstractNumId w:val="1"/>
+    <w:abstractNumId w:val="2"/>
   </w:num>
   <w:num w:numId="3">
     <w:abstractNumId w:val="0"/>
+  </w:num>
+  <w:num w:numId="4">
+    <w:abstractNumId w:val="1"/>
   </w:num>
 </w:numbering>
 </file>

</xml_diff>